<commit_message>
Filled in missing Expected Result
</commit_message>
<xml_diff>
--- a/docs/TestPlan.docx
+++ b/docs/TestPlan.docx
@@ -1117,13 +1117,8 @@
           </w:tcPr>
           <w:p>
             <w:r>
-              <w:t>Instead of clicking on the links in the navbar, go directly to ~/</w:t>
-            </w:r>
-            <w:proofErr w:type="spellStart"/>
-            <w:r>
-              <w:t>bookmarks.php</w:t>
-            </w:r>
-            <w:proofErr w:type="spellEnd"/>
+              <w:t>Instead of clicking on the links in the navbar, go directly to ~/bookmarks.php</w:t>
+            </w:r>
             <w:r>
               <w:t xml:space="preserve"> by typing it into the URL bar manually</w:t>
             </w:r>
@@ -1185,15 +1180,7 @@
               <w:t xml:space="preserve">Instead of clicking on the links in the navbar, </w:t>
             </w:r>
             <w:r>
-              <w:t>go directly to ~/</w:t>
-            </w:r>
-            <w:proofErr w:type="spellStart"/>
-            <w:r>
-              <w:t>bookmarks.php</w:t>
-            </w:r>
-            <w:proofErr w:type="spellEnd"/>
-            <w:r>
-              <w:t xml:space="preserve"> by typing it into the URL bar manually</w:t>
+              <w:t>go directly to ~/bookmarks.php by typing it into the URL bar manually</w:t>
             </w:r>
             <w:r>
               <w:t xml:space="preserve"> after logging in successfully.</w:t>
@@ -1250,15 +1237,7 @@
           </w:tcPr>
           <w:p>
             <w:r>
-              <w:t>Instead of clicking on the links in the navbar, go directly to ~/action-</w:t>
-            </w:r>
-            <w:proofErr w:type="spellStart"/>
-            <w:r>
-              <w:t>login.php</w:t>
-            </w:r>
-            <w:proofErr w:type="spellEnd"/>
-            <w:r>
-              <w:t xml:space="preserve"> before logging in successfully.</w:t>
+              <w:t>Instead of clicking on the links in the navbar, go directly to ~/action-login.php before logging in successfully.</w:t>
             </w:r>
           </w:p>
         </w:tc>
@@ -1312,15 +1291,7 @@
           </w:tcPr>
           <w:p>
             <w:r>
-              <w:t>Instead of clicking on the links in the navbar, go directly to ~/action-</w:t>
-            </w:r>
-            <w:proofErr w:type="spellStart"/>
-            <w:r>
-              <w:t>login.php</w:t>
-            </w:r>
-            <w:proofErr w:type="spellEnd"/>
-            <w:r>
-              <w:t xml:space="preserve"> after logging in successfully.</w:t>
+              <w:t>Instead of clicking on the links in the navbar, go directly to ~/action-login.php after logging in successfully.</w:t>
             </w:r>
           </w:p>
         </w:tc>
@@ -1588,15 +1559,7 @@
           </w:tcPr>
           <w:p>
             <w:r>
-              <w:t>Go directly to ~/</w:t>
-            </w:r>
-            <w:proofErr w:type="spellStart"/>
-            <w:r>
-              <w:t>logout.php</w:t>
-            </w:r>
-            <w:proofErr w:type="spellEnd"/>
-            <w:r>
-              <w:t xml:space="preserve"> by typing it into the URL bar manually while not previously logged in.</w:t>
+              <w:t>Go directly to ~/logout.php by typing it into the URL bar manually while not previously logged in.</w:t>
             </w:r>
           </w:p>
         </w:tc>
@@ -1650,15 +1613,7 @@
           </w:tcPr>
           <w:p>
             <w:r>
-              <w:t>Go directly to ~/</w:t>
-            </w:r>
-            <w:proofErr w:type="spellStart"/>
-            <w:r>
-              <w:t>logout.php</w:t>
-            </w:r>
-            <w:proofErr w:type="spellEnd"/>
-            <w:r>
-              <w:t xml:space="preserve"> by typing it into the URL bar manually </w:t>
+              <w:t xml:space="preserve">Go directly to ~/logout.php by typing it into the URL bar manually </w:t>
             </w:r>
             <w:r>
               <w:t>after successfully logging in.</w:t>
@@ -1692,15 +1647,7 @@
               <w:t>getting unset</w:t>
             </w:r>
             <w:r>
-              <w:t xml:space="preserve"> when the code within </w:t>
-            </w:r>
-            <w:proofErr w:type="spellStart"/>
-            <w:r>
-              <w:t>logout.php</w:t>
-            </w:r>
-            <w:proofErr w:type="spellEnd"/>
-            <w:r>
-              <w:t xml:space="preserve"> is run.</w:t>
+              <w:t xml:space="preserve"> when the code within logout.php is run.</w:t>
             </w:r>
           </w:p>
         </w:tc>
@@ -1791,22 +1738,7 @@
           </w:tcPr>
           <w:p>
             <w:r>
-              <w:t xml:space="preserve">Errors appear above inputs for </w:t>
-            </w:r>
-            <w:r>
-              <w:t>invalid</w:t>
-            </w:r>
-            <w:r>
-              <w:t xml:space="preserve"> username and </w:t>
-            </w:r>
-            <w:r>
-              <w:t>password</w:t>
-            </w:r>
-            <w:r>
-              <w:t xml:space="preserve"> fields.</w:t>
-            </w:r>
-            <w:r>
-              <w:t xml:space="preserve"> Form submission is prevented.</w:t>
+              <w:t>Errors appear above inputs for invalid username and password fields. Form submission is prevented.</w:t>
             </w:r>
           </w:p>
         </w:tc>
@@ -1911,10 +1843,7 @@
           </w:tcPr>
           <w:p>
             <w:r>
-              <w:t>TC-</w:t>
-            </w:r>
-            <w:r>
-              <w:t>2</w:t>
+              <w:t>TC-2</w:t>
             </w:r>
             <w:r>
               <w:t>3</w:t>
@@ -1962,10 +1891,7 @@
           </w:tcPr>
           <w:p>
             <w:r>
-              <w:t>TC-</w:t>
-            </w:r>
-            <w:r>
-              <w:t>2</w:t>
+              <w:t>TC-2</w:t>
             </w:r>
             <w:r>
               <w:t>4</w:t>
@@ -2013,10 +1939,7 @@
           </w:tcPr>
           <w:p>
             <w:r>
-              <w:t>TC-</w:t>
-            </w:r>
-            <w:r>
-              <w:t>2</w:t>
+              <w:t>TC-2</w:t>
             </w:r>
             <w:r>
               <w:t>5</w:t>
@@ -2064,10 +1987,7 @@
           </w:tcPr>
           <w:p>
             <w:r>
-              <w:t>TC-</w:t>
-            </w:r>
-            <w:r>
-              <w:t>2</w:t>
+              <w:t>TC-2</w:t>
             </w:r>
             <w:r>
               <w:t>6</w:t>
@@ -2090,13 +2010,7 @@
           </w:tcPr>
           <w:p>
             <w:r>
-              <w:t>Submit add bookmark form with empty link and</w:t>
-            </w:r>
-            <w:r>
-              <w:t xml:space="preserve"> filled in</w:t>
-            </w:r>
-            <w:r>
-              <w:t xml:space="preserve"> name inputs.</w:t>
+              <w:t>Submit add bookmark form with empty link and filled in name inputs.</w:t>
             </w:r>
           </w:p>
         </w:tc>
@@ -2121,10 +2035,7 @@
           </w:tcPr>
           <w:p>
             <w:r>
-              <w:t>TC-</w:t>
-            </w:r>
-            <w:r>
-              <w:t>2</w:t>
+              <w:t>TC-2</w:t>
             </w:r>
             <w:r>
               <w:t>7</w:t>
@@ -2172,10 +2083,7 @@
           </w:tcPr>
           <w:p>
             <w:r>
-              <w:t>TC-</w:t>
-            </w:r>
-            <w:r>
-              <w:t>2</w:t>
+              <w:t>TC-2</w:t>
             </w:r>
             <w:r>
               <w:t>8</w:t>
@@ -2223,10 +2131,7 @@
           </w:tcPr>
           <w:p>
             <w:r>
-              <w:t>TC-2</w:t>
-            </w:r>
-            <w:r>
-              <w:t>9</w:t>
+              <w:t>TC-29</w:t>
             </w:r>
           </w:p>
         </w:tc>
@@ -2246,15 +2151,7 @@
           </w:tcPr>
           <w:p>
             <w:r>
-              <w:t>Directly access action-</w:t>
-            </w:r>
-            <w:proofErr w:type="spellStart"/>
-            <w:r>
-              <w:t>addbookmark.php</w:t>
-            </w:r>
-            <w:proofErr w:type="spellEnd"/>
-            <w:r>
-              <w:t xml:space="preserve"> from bookmarks page while logged into site</w:t>
+              <w:t>Directly access action-addbookmark.php from bookmarks page while logged into site</w:t>
             </w:r>
           </w:p>
         </w:tc>
@@ -2279,10 +2176,7 @@
           </w:tcPr>
           <w:p>
             <w:r>
-              <w:t>TC-</w:t>
-            </w:r>
-            <w:r>
-              <w:t>30</w:t>
+              <w:t>TC-30</w:t>
             </w:r>
           </w:p>
         </w:tc>
@@ -2302,21 +2196,7 @@
           </w:tcPr>
           <w:p>
             <w:r>
-              <w:t>Directly access action-</w:t>
-            </w:r>
-            <w:proofErr w:type="spellStart"/>
-            <w:r>
-              <w:t>addbookmark.php</w:t>
-            </w:r>
-            <w:proofErr w:type="spellEnd"/>
-            <w:r>
-              <w:t xml:space="preserve"> from </w:t>
-            </w:r>
-            <w:r>
-              <w:t>home</w:t>
-            </w:r>
-            <w:r>
-              <w:t xml:space="preserve"> page while logged into site</w:t>
+              <w:t>Directly access action-addbookmark.php from home page while logged into site</w:t>
             </w:r>
           </w:p>
         </w:tc>
@@ -2341,10 +2221,7 @@
           </w:tcPr>
           <w:p>
             <w:r>
-              <w:t>TC-</w:t>
-            </w:r>
-            <w:r>
-              <w:t>31</w:t>
+              <w:t>TC-31</w:t>
             </w:r>
           </w:p>
         </w:tc>
@@ -2364,21 +2241,7 @@
           </w:tcPr>
           <w:p>
             <w:r>
-              <w:t>Directly access action-</w:t>
-            </w:r>
-            <w:proofErr w:type="spellStart"/>
-            <w:r>
-              <w:t>addbookmark.php</w:t>
-            </w:r>
-            <w:proofErr w:type="spellEnd"/>
-            <w:r>
-              <w:t xml:space="preserve"> from </w:t>
-            </w:r>
-            <w:r>
-              <w:t>login</w:t>
-            </w:r>
-            <w:r>
-              <w:t xml:space="preserve"> page while logged into site</w:t>
+              <w:t>Directly access action-addbookmark.php from login page while logged into site</w:t>
             </w:r>
           </w:p>
         </w:tc>
@@ -2403,10 +2266,7 @@
           </w:tcPr>
           <w:p>
             <w:r>
-              <w:t>TC-</w:t>
-            </w:r>
-            <w:r>
-              <w:t>32</w:t>
+              <w:t>TC-32</w:t>
             </w:r>
           </w:p>
         </w:tc>
@@ -2426,15 +2286,7 @@
           </w:tcPr>
           <w:p>
             <w:r>
-              <w:t>Directly access action-</w:t>
-            </w:r>
-            <w:proofErr w:type="spellStart"/>
-            <w:r>
-              <w:t>addbookmark.php</w:t>
-            </w:r>
-            <w:proofErr w:type="spellEnd"/>
-            <w:r>
-              <w:t xml:space="preserve"> while not logged into the site</w:t>
+              <w:t>Directly access action-addbookmark.php while not logged into the site</w:t>
             </w:r>
           </w:p>
         </w:tc>
@@ -2464,10 +2316,7 @@
           <w:p>
             <w:r>
               <w:lastRenderedPageBreak/>
-              <w:t>TC-</w:t>
-            </w:r>
-            <w:r>
-              <w:t>33</w:t>
+              <w:t>TC-33</w:t>
             </w:r>
           </w:p>
         </w:tc>
@@ -2512,10 +2361,7 @@
           </w:tcPr>
           <w:p>
             <w:r>
-              <w:t>TC-</w:t>
-            </w:r>
-            <w:r>
-              <w:t>34</w:t>
+              <w:t>TC-34</w:t>
             </w:r>
           </w:p>
         </w:tc>
@@ -2560,10 +2406,7 @@
           </w:tcPr>
           <w:p>
             <w:r>
-              <w:t>TC-</w:t>
-            </w:r>
-            <w:r>
-              <w:t>35</w:t>
+              <w:t>TC-35</w:t>
             </w:r>
           </w:p>
         </w:tc>
@@ -2583,13 +2426,7 @@
           </w:tcPr>
           <w:p>
             <w:r>
-              <w:t xml:space="preserve">Enter valid inputs for add bookmark form and check </w:t>
-            </w:r>
-            <w:r>
-              <w:t>no</w:t>
-            </w:r>
-            <w:r>
-              <w:t xml:space="preserve"> for popular tab</w:t>
+              <w:t>Enter valid inputs for add bookmark form and check no for popular tab</w:t>
             </w:r>
           </w:p>
         </w:tc>
@@ -2599,10 +2436,7 @@
           </w:tcPr>
           <w:p>
             <w:r>
-              <w:t xml:space="preserve">Bookmark will </w:t>
-            </w:r>
-            <w:r>
-              <w:t>not be displayed under popular tabs once reaching required count of views.</w:t>
+              <w:t>Bookmark will not be displayed under popular tabs once reaching required count of views.</w:t>
             </w:r>
           </w:p>
         </w:tc>
@@ -2617,10 +2451,7 @@
           </w:tcPr>
           <w:p>
             <w:r>
-              <w:t>TC-</w:t>
-            </w:r>
-            <w:r>
-              <w:t>36</w:t>
+              <w:t>TC-36</w:t>
             </w:r>
           </w:p>
         </w:tc>
@@ -2665,10 +2496,7 @@
           </w:tcPr>
           <w:p>
             <w:r>
-              <w:t>TC-</w:t>
-            </w:r>
-            <w:r>
-              <w:t>37</w:t>
+              <w:t>TC-37</w:t>
             </w:r>
           </w:p>
         </w:tc>
@@ -2688,13 +2516,7 @@
           </w:tcPr>
           <w:p>
             <w:r>
-              <w:t>Enter characters that do not match existing bookmark</w:t>
-            </w:r>
-            <w:r>
-              <w:t xml:space="preserve"> for “My Bookmarks”</w:t>
-            </w:r>
-            <w:r>
-              <w:t xml:space="preserve"> search input</w:t>
+              <w:t>Enter characters that do not match existing bookmark for “My Bookmarks” search input</w:t>
             </w:r>
           </w:p>
         </w:tc>
@@ -2719,10 +2541,7 @@
           </w:tcPr>
           <w:p>
             <w:r>
-              <w:t>TC-</w:t>
-            </w:r>
-            <w:r>
-              <w:t>38</w:t>
+              <w:t>TC-38</w:t>
             </w:r>
           </w:p>
         </w:tc>
@@ -2742,13 +2561,7 @@
           </w:tcPr>
           <w:p>
             <w:r>
-              <w:t xml:space="preserve">Enter one character </w:t>
-            </w:r>
-            <w:r>
-              <w:t>for “My Bookmarks”</w:t>
-            </w:r>
-            <w:r>
-              <w:t xml:space="preserve"> search input that matches existing bookmarks</w:t>
+              <w:t>Enter one character for “My Bookmarks” search input that matches existing bookmarks</w:t>
             </w:r>
           </w:p>
         </w:tc>
@@ -2773,10 +2586,7 @@
           </w:tcPr>
           <w:p>
             <w:r>
-              <w:t>TC-</w:t>
-            </w:r>
-            <w:r>
-              <w:t>39</w:t>
+              <w:t>TC-39</w:t>
             </w:r>
           </w:p>
         </w:tc>
@@ -2796,13 +2606,7 @@
           </w:tcPr>
           <w:p>
             <w:r>
-              <w:t xml:space="preserve">Enter exact match for one of existing bookmarks </w:t>
-            </w:r>
-            <w:r>
-              <w:t>for “My Bookmarks”</w:t>
-            </w:r>
-            <w:r>
-              <w:t xml:space="preserve"> search input</w:t>
+              <w:t>Enter exact match for one of existing bookmarks for “My Bookmarks” search input</w:t>
             </w:r>
           </w:p>
         </w:tc>
@@ -2827,10 +2631,7 @@
           </w:tcPr>
           <w:p>
             <w:r>
-              <w:t>TC-</w:t>
-            </w:r>
-            <w:r>
-              <w:t>40</w:t>
+              <w:t>TC-40</w:t>
             </w:r>
           </w:p>
         </w:tc>
@@ -2860,15 +2661,7 @@
           </w:tcPr>
           <w:p>
             <w:r>
-              <w:t xml:space="preserve">Case sensitivity does not </w:t>
-            </w:r>
-            <w:proofErr w:type="spellStart"/>
-            <w:r>
-              <w:t>effect</w:t>
-            </w:r>
-            <w:proofErr w:type="spellEnd"/>
-            <w:r>
-              <w:t xml:space="preserve"> into search results. All bookmarks with matching letters will be displayed.</w:t>
+              <w:t>Case sensitivity does not effect into search results. All bookmarks with matching letters will be displayed.</w:t>
             </w:r>
           </w:p>
         </w:tc>
@@ -2913,15 +2706,7 @@
           </w:tcPr>
           <w:p>
             <w:r>
-              <w:t xml:space="preserve">Case sensitivity does not </w:t>
-            </w:r>
-            <w:proofErr w:type="spellStart"/>
-            <w:r>
-              <w:t>effect</w:t>
-            </w:r>
-            <w:proofErr w:type="spellEnd"/>
-            <w:r>
-              <w:t xml:space="preserve"> into search results. All bookmarks with matching letters will be displayed.</w:t>
+              <w:t>Case sensitivity does not effect into search results. All bookmarks with matching letters will be displayed.</w:t>
             </w:r>
           </w:p>
         </w:tc>
@@ -2956,13 +2741,7 @@
           </w:tcPr>
           <w:p>
             <w:r>
-              <w:t>Click search button with empty search input for “</w:t>
-            </w:r>
-            <w:r>
-              <w:t>Popular</w:t>
-            </w:r>
-            <w:r>
-              <w:t>”</w:t>
+              <w:t>Click search button with empty search input for “Popular”</w:t>
             </w:r>
           </w:p>
         </w:tc>
@@ -2972,19 +2751,7 @@
           </w:tcPr>
           <w:p>
             <w:r>
-              <w:t xml:space="preserve">Default </w:t>
-            </w:r>
-            <w:r>
-              <w:t xml:space="preserve">popular </w:t>
-            </w:r>
-            <w:r>
-              <w:t xml:space="preserve">bookmarks will be displayed </w:t>
-            </w:r>
-            <w:r>
-              <w:t>in descending order by view count</w:t>
-            </w:r>
-            <w:r>
-              <w:t>. No changes in displayed bookmarks.</w:t>
+              <w:t>Default popular bookmarks will be displayed in descending order by view count. No changes in displayed bookmarks.</w:t>
             </w:r>
           </w:p>
         </w:tc>
@@ -3019,13 +2786,7 @@
           </w:tcPr>
           <w:p>
             <w:r>
-              <w:t>Enter characters that do not match existing bookmark for “</w:t>
-            </w:r>
-            <w:r>
-              <w:t>Popular</w:t>
-            </w:r>
-            <w:r>
-              <w:t>” search input</w:t>
+              <w:t>Enter characters that do not match existing bookmark for “Popular” search input</w:t>
             </w:r>
           </w:p>
         </w:tc>
@@ -3081,16 +2842,7 @@
           </w:tcPr>
           <w:p>
             <w:r>
-              <w:t>All</w:t>
-            </w:r>
-            <w:r>
-              <w:t xml:space="preserve"> popular bookmarks</w:t>
-            </w:r>
-            <w:r>
-              <w:t xml:space="preserve"> with matching character</w:t>
-            </w:r>
-            <w:r>
-              <w:t xml:space="preserve"> will be displayed in descending order by view count.</w:t>
+              <w:t>All popular bookmarks with matching character will be displayed in descending order by view count.</w:t>
             </w:r>
           </w:p>
         </w:tc>
@@ -3135,16 +2887,7 @@
           </w:tcPr>
           <w:p>
             <w:r>
-              <w:t>Popular</w:t>
-            </w:r>
-            <w:r>
-              <w:t xml:space="preserve"> bookmark</w:t>
-            </w:r>
-            <w:r>
-              <w:t xml:space="preserve"> with exact match</w:t>
-            </w:r>
-            <w:r>
-              <w:t xml:space="preserve"> will be displayed in descending order by view count.</w:t>
+              <w:t>Popular bookmark with exact match will be displayed in descending order by view count.</w:t>
             </w:r>
           </w:p>
         </w:tc>
@@ -3179,13 +2922,7 @@
           </w:tcPr>
           <w:p>
             <w:r>
-              <w:t>Enter all lower case characters for existing bookmark in “</w:t>
-            </w:r>
-            <w:r>
-              <w:t>Popular</w:t>
-            </w:r>
-            <w:r>
-              <w:t>” search input</w:t>
+              <w:t>Enter all lower case characters for existing bookmark in “Popular” search input</w:t>
             </w:r>
           </w:p>
         </w:tc>
@@ -3195,15 +2932,7 @@
           </w:tcPr>
           <w:p>
             <w:r>
-              <w:t xml:space="preserve">Case sensitivity does not </w:t>
-            </w:r>
-            <w:proofErr w:type="spellStart"/>
-            <w:r>
-              <w:t>effect</w:t>
-            </w:r>
-            <w:proofErr w:type="spellEnd"/>
-            <w:r>
-              <w:t xml:space="preserve"> into search results. All bookmarks with matching letters will be displayed.</w:t>
+              <w:t>Case sensitivity does not effect into search results. All bookmarks with matching letters will be displayed.</w:t>
             </w:r>
           </w:p>
         </w:tc>
@@ -3238,13 +2967,7 @@
           </w:tcPr>
           <w:p>
             <w:r>
-              <w:t>Enter all uppercase characters for existing bookmark in “</w:t>
-            </w:r>
-            <w:r>
-              <w:t xml:space="preserve">Popular” </w:t>
-            </w:r>
-            <w:r>
-              <w:t>search input</w:t>
+              <w:t>Enter all uppercase characters for existing bookmark in “Popular” search input</w:t>
             </w:r>
           </w:p>
         </w:tc>
@@ -3254,15 +2977,7 @@
           </w:tcPr>
           <w:p>
             <w:r>
-              <w:t xml:space="preserve">Case sensitivity does not </w:t>
-            </w:r>
-            <w:proofErr w:type="spellStart"/>
-            <w:r>
-              <w:t>effect</w:t>
-            </w:r>
-            <w:proofErr w:type="spellEnd"/>
-            <w:r>
-              <w:t xml:space="preserve"> into search results. All bookmarks with matching letters will be displayed.</w:t>
+              <w:t>Case sensitivity does not effect into search results. All bookmarks with matching letters will be displayed.</w:t>
             </w:r>
           </w:p>
         </w:tc>
@@ -3297,15 +3012,7 @@
           </w:tcPr>
           <w:p>
             <w:r>
-              <w:t>Directly access action-</w:t>
-            </w:r>
-            <w:proofErr w:type="spellStart"/>
-            <w:r>
-              <w:t>deletebookmark.php</w:t>
-            </w:r>
-            <w:proofErr w:type="spellEnd"/>
-            <w:r>
-              <w:t xml:space="preserve"> while not logged in</w:t>
+              <w:t>Directly access action-deletebookmark.php while not logged in</w:t>
             </w:r>
           </w:p>
         </w:tc>
@@ -3350,18 +3057,7 @@
           </w:tcPr>
           <w:p>
             <w:r>
-              <w:t>Directly access action-</w:t>
-            </w:r>
-            <w:proofErr w:type="spellStart"/>
-            <w:r>
-              <w:t>deletebookmark.php</w:t>
-            </w:r>
-            <w:proofErr w:type="spellEnd"/>
-            <w:r>
-              <w:t xml:space="preserve"> </w:t>
-            </w:r>
-            <w:r>
-              <w:t>from bookmark page while logged in</w:t>
+              <w:t>Directly access action-deletebookmark.php from bookmark page while logged in</w:t>
             </w:r>
           </w:p>
         </w:tc>
@@ -3386,10 +3082,7 @@
           </w:tcPr>
           <w:p>
             <w:r>
-              <w:t>TC-</w:t>
-            </w:r>
-            <w:r>
-              <w:t>50</w:t>
+              <w:t>TC-50</w:t>
             </w:r>
           </w:p>
         </w:tc>
@@ -3409,21 +3102,7 @@
           </w:tcPr>
           <w:p>
             <w:r>
-              <w:t>Directly access action-</w:t>
-            </w:r>
-            <w:proofErr w:type="spellStart"/>
-            <w:r>
-              <w:t>deletebookmark.php</w:t>
-            </w:r>
-            <w:proofErr w:type="spellEnd"/>
-            <w:r>
-              <w:t xml:space="preserve"> from </w:t>
-            </w:r>
-            <w:r>
-              <w:t>login page</w:t>
-            </w:r>
-            <w:r>
-              <w:t xml:space="preserve"> while logged in</w:t>
+              <w:t>Directly access action-deletebookmark.php from login page while logged in</w:t>
             </w:r>
           </w:p>
         </w:tc>
@@ -3433,10 +3112,7 @@
           </w:tcPr>
           <w:p>
             <w:r>
-              <w:t>Redirect to bookmark page and d</w:t>
-            </w:r>
-            <w:r>
-              <w:t xml:space="preserve">isplay error that user must click “X” on bookmark to delete. </w:t>
+              <w:t xml:space="preserve">Redirect to bookmark page and display error that user must click “X” on bookmark to delete. </w:t>
             </w:r>
           </w:p>
         </w:tc>
@@ -3451,10 +3127,7 @@
           </w:tcPr>
           <w:p>
             <w:r>
-              <w:t>TC-</w:t>
-            </w:r>
-            <w:r>
-              <w:t>51</w:t>
+              <w:t>TC-51</w:t>
             </w:r>
           </w:p>
         </w:tc>
@@ -3474,21 +3147,7 @@
           </w:tcPr>
           <w:p>
             <w:r>
-              <w:t>Directly access action-</w:t>
-            </w:r>
-            <w:proofErr w:type="spellStart"/>
-            <w:r>
-              <w:t>deletebookmark.php</w:t>
-            </w:r>
-            <w:proofErr w:type="spellEnd"/>
-            <w:r>
-              <w:t xml:space="preserve"> from </w:t>
-            </w:r>
-            <w:r>
-              <w:t>home</w:t>
-            </w:r>
-            <w:r>
-              <w:t xml:space="preserve"> page while logged in</w:t>
+              <w:t>Directly access action-deletebookmark.php from home page while logged in</w:t>
             </w:r>
           </w:p>
         </w:tc>
@@ -3513,10 +3172,7 @@
           </w:tcPr>
           <w:p>
             <w:r>
-              <w:t>TC-</w:t>
-            </w:r>
-            <w:r>
-              <w:t>52</w:t>
+              <w:t>TC-52</w:t>
             </w:r>
           </w:p>
         </w:tc>
@@ -3561,10 +3217,7 @@
           </w:tcPr>
           <w:p>
             <w:r>
-              <w:t>TC-</w:t>
-            </w:r>
-            <w:r>
-              <w:t>53</w:t>
+              <w:t>TC-53</w:t>
             </w:r>
           </w:p>
         </w:tc>
@@ -3609,10 +3262,7 @@
           </w:tcPr>
           <w:p>
             <w:r>
-              <w:t>TC-</w:t>
-            </w:r>
-            <w:r>
-              <w:t>54</w:t>
+              <w:t>TC-54</w:t>
             </w:r>
           </w:p>
         </w:tc>
@@ -3657,10 +3307,7 @@
           </w:tcPr>
           <w:p>
             <w:r>
-              <w:t>TC-</w:t>
-            </w:r>
-            <w:r>
-              <w:t>55</w:t>
+              <w:t>TC-55</w:t>
             </w:r>
           </w:p>
         </w:tc>
@@ -3680,15 +3327,7 @@
           </w:tcPr>
           <w:p>
             <w:r>
-              <w:t>Navigate directly to action-</w:t>
-            </w:r>
-            <w:proofErr w:type="spellStart"/>
-            <w:r>
-              <w:t>addvisit.php</w:t>
-            </w:r>
-            <w:proofErr w:type="spellEnd"/>
-            <w:r>
-              <w:t xml:space="preserve"> while not logged in.</w:t>
+              <w:t>Navigate directly to action-addvisit.php while not logged in.</w:t>
             </w:r>
           </w:p>
         </w:tc>
@@ -3696,7 +3335,15 @@
           <w:tcPr>
             <w:tcW w:w="3325" w:type="dxa"/>
           </w:tcPr>
-          <w:p/>
+          <w:p>
+            <w:r>
+              <w:t xml:space="preserve">Redirect to login page and dislay error that user must be </w:t>
+            </w:r>
+            <w:r>
+              <w:lastRenderedPageBreak/>
+              <w:t>logged in to perform this action.</w:t>
+            </w:r>
+          </w:p>
         </w:tc>
       </w:tr>
       <w:tr>
@@ -3710,10 +3357,7 @@
           <w:p>
             <w:r>
               <w:lastRenderedPageBreak/>
-              <w:t>TC-</w:t>
-            </w:r>
-            <w:r>
-              <w:t>56</w:t>
+              <w:t>TC-56</w:t>
             </w:r>
           </w:p>
         </w:tc>
@@ -3733,15 +3377,7 @@
           </w:tcPr>
           <w:p>
             <w:r>
-              <w:t>Navigate directly to action-</w:t>
-            </w:r>
-            <w:proofErr w:type="spellStart"/>
-            <w:r>
-              <w:t>addvisit.php</w:t>
-            </w:r>
-            <w:proofErr w:type="spellEnd"/>
-            <w:r>
-              <w:t xml:space="preserve"> while logged in.</w:t>
+              <w:t>Navigate directly to action-addvisit.php while logged in.</w:t>
             </w:r>
           </w:p>
         </w:tc>
@@ -3766,10 +3402,7 @@
           </w:tcPr>
           <w:p>
             <w:r>
-              <w:t>TC-</w:t>
-            </w:r>
-            <w:r>
-              <w:t>57</w:t>
+              <w:t>TC-57</w:t>
             </w:r>
           </w:p>
         </w:tc>
@@ -3814,10 +3447,7 @@
           </w:tcPr>
           <w:p>
             <w:r>
-              <w:t>TC-</w:t>
-            </w:r>
-            <w:r>
-              <w:t>58</w:t>
+              <w:t>TC-58</w:t>
             </w:r>
           </w:p>
         </w:tc>
@@ -3862,10 +3492,7 @@
           </w:tcPr>
           <w:p>
             <w:r>
-              <w:t>TC-</w:t>
-            </w:r>
-            <w:r>
-              <w:t>59</w:t>
+              <w:t>TC-59</w:t>
             </w:r>
           </w:p>
         </w:tc>
@@ -4784,89 +4411,89 @@
           </w:tcPr>
           <w:p>
             <w:r>
-              <w:t>TC-</w:t>
-            </w:r>
-            <w:r>
-              <w:t>13</w:t>
-            </w:r>
-          </w:p>
-        </w:tc>
-        <w:tc>
-          <w:tcPr>
-            <w:tcW w:w="1890" w:type="dxa"/>
-          </w:tcPr>
-          <w:p>
-            <w:r>
-              <w:t>Apr</w:t>
-            </w:r>
-            <w:r>
-              <w:t>. 1</w:t>
-            </w:r>
-            <w:r>
-              <w:t>2</w:t>
-            </w:r>
-            <w:r>
-              <w:t>, 2023</w:t>
-            </w:r>
-          </w:p>
-          <w:p>
-            <w:r>
-              <w:t>4</w:t>
-            </w:r>
-            <w:r>
-              <w:t>:</w:t>
-            </w:r>
-            <w:r>
-              <w:t>34</w:t>
-            </w:r>
-            <w:r>
-              <w:t>PM</w:t>
-            </w:r>
-          </w:p>
-        </w:tc>
-        <w:tc>
-          <w:tcPr>
-            <w:tcW w:w="5935" w:type="dxa"/>
-          </w:tcPr>
-          <w:p>
-            <w:pPr>
-              <w:rPr>
-                <w:b/>
-                <w:bCs/>
-                <w:color w:val="00B050"/>
-              </w:rPr>
-            </w:pPr>
-            <w:r>
-              <w:rPr>
-                <w:b/>
-                <w:bCs/>
-                <w:color w:val="00B050"/>
-              </w:rPr>
-              <w:t>Pass.</w:t>
-            </w:r>
-          </w:p>
-          <w:p>
-            <w:pPr>
-              <w:rPr>
-                <w:b/>
-                <w:bCs/>
-                <w:color w:val="00B050"/>
-              </w:rPr>
-            </w:pPr>
-          </w:p>
-        </w:tc>
-      </w:tr>
-      <w:tr>
-        <w:tc>
-          <w:tcPr>
-            <w:tcW w:w="1525" w:type="dxa"/>
-          </w:tcPr>
-          <w:p>
-            <w:r>
               <w:lastRenderedPageBreak/>
               <w:t>TC-</w:t>
             </w:r>
             <w:r>
+              <w:t>13</w:t>
+            </w:r>
+          </w:p>
+        </w:tc>
+        <w:tc>
+          <w:tcPr>
+            <w:tcW w:w="1890" w:type="dxa"/>
+          </w:tcPr>
+          <w:p>
+            <w:r>
+              <w:t>Apr</w:t>
+            </w:r>
+            <w:r>
+              <w:t>. 1</w:t>
+            </w:r>
+            <w:r>
+              <w:t>2</w:t>
+            </w:r>
+            <w:r>
+              <w:t>, 2023</w:t>
+            </w:r>
+          </w:p>
+          <w:p>
+            <w:r>
+              <w:t>4</w:t>
+            </w:r>
+            <w:r>
+              <w:t>:</w:t>
+            </w:r>
+            <w:r>
+              <w:t>34</w:t>
+            </w:r>
+            <w:r>
+              <w:t>PM</w:t>
+            </w:r>
+          </w:p>
+        </w:tc>
+        <w:tc>
+          <w:tcPr>
+            <w:tcW w:w="5935" w:type="dxa"/>
+          </w:tcPr>
+          <w:p>
+            <w:pPr>
+              <w:rPr>
+                <w:b/>
+                <w:bCs/>
+                <w:color w:val="00B050"/>
+              </w:rPr>
+            </w:pPr>
+            <w:r>
+              <w:rPr>
+                <w:b/>
+                <w:bCs/>
+                <w:color w:val="00B050"/>
+              </w:rPr>
+              <w:t>Pass.</w:t>
+            </w:r>
+          </w:p>
+          <w:p>
+            <w:pPr>
+              <w:rPr>
+                <w:b/>
+                <w:bCs/>
+                <w:color w:val="00B050"/>
+              </w:rPr>
+            </w:pPr>
+          </w:p>
+        </w:tc>
+      </w:tr>
+      <w:tr>
+        <w:tc>
+          <w:tcPr>
+            <w:tcW w:w="1525" w:type="dxa"/>
+          </w:tcPr>
+          <w:p>
+            <w:r>
+              <w:t>TC-</w:t>
+            </w:r>
+            <w:r>
               <w:t>14</w:t>
             </w:r>
           </w:p>
@@ -5232,10 +4859,7 @@
           </w:tcPr>
           <w:p>
             <w:r>
-              <w:t>TC-1</w:t>
-            </w:r>
-            <w:r>
-              <w:t>9</w:t>
+              <w:t>TC-19</w:t>
             </w:r>
           </w:p>
         </w:tc>
@@ -5283,10 +4907,7 @@
           </w:tcPr>
           <w:p>
             <w:r>
-              <w:t>TC-2</w:t>
-            </w:r>
-            <w:r>
-              <w:t>0</w:t>
+              <w:t>TC-20</w:t>
             </w:r>
           </w:p>
         </w:tc>
@@ -5300,13 +4921,7 @@
             </w:r>
             <w:r>
               <w:br/>
-              <w:t>9:0</w:t>
-            </w:r>
-            <w:r>
-              <w:t>1</w:t>
-            </w:r>
-            <w:r>
-              <w:t>PM</w:t>
+              <w:t>9:01PM</w:t>
             </w:r>
           </w:p>
         </w:tc>
@@ -5349,10 +4964,7 @@
           </w:tcPr>
           <w:p>
             <w:r>
-              <w:t>TC-</w:t>
-            </w:r>
-            <w:r>
-              <w:t>21</w:t>
+              <w:t>TC-21</w:t>
             </w:r>
           </w:p>
         </w:tc>
@@ -5366,13 +4978,7 @@
             </w:r>
             <w:r>
               <w:br/>
-              <w:t>9:0</w:t>
-            </w:r>
-            <w:r>
-              <w:t>1</w:t>
-            </w:r>
-            <w:r>
-              <w:t>PM</w:t>
+              <w:t>9:01PM</w:t>
             </w:r>
           </w:p>
         </w:tc>
@@ -5415,10 +5021,7 @@
           </w:tcPr>
           <w:p>
             <w:r>
-              <w:t>TC-</w:t>
-            </w:r>
-            <w:r>
-              <w:t>22</w:t>
+              <w:t>TC-22</w:t>
             </w:r>
           </w:p>
         </w:tc>
@@ -5432,13 +5035,7 @@
             </w:r>
             <w:r>
               <w:br/>
-              <w:t>9:0</w:t>
-            </w:r>
-            <w:r>
-              <w:t>2</w:t>
-            </w:r>
-            <w:r>
-              <w:t>PM</w:t>
+              <w:t>9:02PM</w:t>
             </w:r>
           </w:p>
         </w:tc>
@@ -5472,10 +5069,7 @@
           </w:tcPr>
           <w:p>
             <w:r>
-              <w:t>TC</w:t>
-            </w:r>
-            <w:r>
-              <w:t>-23</w:t>
+              <w:t>TC-23</w:t>
             </w:r>
           </w:p>
         </w:tc>
@@ -5489,13 +5083,7 @@
             </w:r>
             <w:r>
               <w:br/>
-              <w:t>9:0</w:t>
-            </w:r>
-            <w:r>
-              <w:t>5</w:t>
-            </w:r>
-            <w:r>
-              <w:t>PM</w:t>
+              <w:t>9:05PM</w:t>
             </w:r>
           </w:p>
         </w:tc>
@@ -5529,10 +5117,7 @@
           </w:tcPr>
           <w:p>
             <w:r>
-              <w:t>TC-</w:t>
-            </w:r>
-            <w:r>
-              <w:t>24</w:t>
+              <w:t>TC-24</w:t>
             </w:r>
           </w:p>
         </w:tc>
@@ -5546,13 +5131,7 @@
             </w:r>
             <w:r>
               <w:br/>
-              <w:t>9:0</w:t>
-            </w:r>
-            <w:r>
-              <w:t>7</w:t>
-            </w:r>
-            <w:r>
-              <w:t>PM</w:t>
+              <w:t>9:07PM</w:t>
             </w:r>
           </w:p>
         </w:tc>
@@ -5595,10 +5174,7 @@
           </w:tcPr>
           <w:p>
             <w:r>
-              <w:t>TC-</w:t>
-            </w:r>
-            <w:r>
-              <w:t>25</w:t>
+              <w:t>TC-25</w:t>
             </w:r>
           </w:p>
         </w:tc>
@@ -5612,13 +5188,7 @@
             </w:r>
             <w:r>
               <w:br/>
-              <w:t>9:</w:t>
-            </w:r>
-            <w:r>
-              <w:t>10</w:t>
-            </w:r>
-            <w:r>
-              <w:t>PM</w:t>
+              <w:t>9:10PM</w:t>
             </w:r>
           </w:p>
         </w:tc>
@@ -5661,10 +5231,7 @@
           </w:tcPr>
           <w:p>
             <w:r>
-              <w:t>TC-</w:t>
-            </w:r>
-            <w:r>
-              <w:t>26</w:t>
+              <w:t>TC-26</w:t>
             </w:r>
           </w:p>
         </w:tc>
@@ -5678,13 +5245,7 @@
             </w:r>
             <w:r>
               <w:br/>
-              <w:t>9:</w:t>
-            </w:r>
-            <w:r>
-              <w:t>15</w:t>
-            </w:r>
-            <w:r>
-              <w:t>PM</w:t>
+              <w:t>9:15PM</w:t>
             </w:r>
           </w:p>
         </w:tc>
@@ -5718,10 +5279,7 @@
           </w:tcPr>
           <w:p>
             <w:r>
-              <w:t>TC-</w:t>
-            </w:r>
-            <w:r>
-              <w:t>27</w:t>
+              <w:t>TC-27</w:t>
             </w:r>
           </w:p>
         </w:tc>
@@ -5735,13 +5293,7 @@
             </w:r>
             <w:r>
               <w:br/>
-              <w:t>9:</w:t>
-            </w:r>
-            <w:r>
-              <w:t>16</w:t>
-            </w:r>
-            <w:r>
-              <w:t>PM</w:t>
+              <w:t>9:16PM</w:t>
             </w:r>
           </w:p>
         </w:tc>
@@ -5775,10 +5327,7 @@
           </w:tcPr>
           <w:p>
             <w:r>
-              <w:t>TC-</w:t>
-            </w:r>
-            <w:r>
-              <w:t>28</w:t>
+              <w:t>TC-28</w:t>
             </w:r>
           </w:p>
         </w:tc>
@@ -5792,13 +5341,7 @@
             </w:r>
             <w:r>
               <w:br/>
-              <w:t>9:</w:t>
-            </w:r>
-            <w:r>
-              <w:t>20</w:t>
-            </w:r>
-            <w:r>
-              <w:t>PM</w:t>
+              <w:t>9:20PM</w:t>
             </w:r>
           </w:p>
         </w:tc>
@@ -5841,10 +5384,7 @@
           </w:tcPr>
           <w:p>
             <w:r>
-              <w:t>TC-</w:t>
-            </w:r>
-            <w:r>
-              <w:t>29</w:t>
+              <w:t>TC-29</w:t>
             </w:r>
           </w:p>
         </w:tc>
@@ -5858,13 +5398,7 @@
             </w:r>
             <w:r>
               <w:br/>
-              <w:t>9:</w:t>
-            </w:r>
-            <w:r>
-              <w:t>21</w:t>
-            </w:r>
-            <w:r>
-              <w:t>PM</w:t>
+              <w:t>9:21PM</w:t>
             </w:r>
           </w:p>
         </w:tc>
@@ -5907,10 +5441,7 @@
           </w:tcPr>
           <w:p>
             <w:r>
-              <w:t>TC-</w:t>
-            </w:r>
-            <w:r>
-              <w:t>30</w:t>
+              <w:t>TC-30</w:t>
             </w:r>
           </w:p>
         </w:tc>
@@ -5924,13 +5455,7 @@
             </w:r>
             <w:r>
               <w:br/>
-              <w:t>9:</w:t>
-            </w:r>
-            <w:r>
-              <w:t>22</w:t>
-            </w:r>
-            <w:r>
-              <w:t>PM</w:t>
+              <w:t>9:22PM</w:t>
             </w:r>
           </w:p>
         </w:tc>
@@ -5964,10 +5489,7 @@
           </w:tcPr>
           <w:p>
             <w:r>
-              <w:t>TC-</w:t>
-            </w:r>
-            <w:r>
-              <w:t>31</w:t>
+              <w:t>TC-31</w:t>
             </w:r>
           </w:p>
         </w:tc>
@@ -5981,13 +5503,7 @@
             </w:r>
             <w:r>
               <w:br/>
-              <w:t>9:</w:t>
-            </w:r>
-            <w:r>
-              <w:t>23</w:t>
-            </w:r>
-            <w:r>
-              <w:t>PM</w:t>
+              <w:t>9:23PM</w:t>
             </w:r>
           </w:p>
         </w:tc>
@@ -6021,10 +5537,7 @@
           </w:tcPr>
           <w:p>
             <w:r>
-              <w:t>TC-</w:t>
-            </w:r>
-            <w:r>
-              <w:t>32</w:t>
+              <w:t>TC-32</w:t>
             </w:r>
           </w:p>
         </w:tc>
@@ -6038,13 +5551,7 @@
             </w:r>
             <w:r>
               <w:br/>
-              <w:t>9:</w:t>
-            </w:r>
-            <w:r>
-              <w:t>25</w:t>
-            </w:r>
-            <w:r>
-              <w:t>PM</w:t>
+              <w:t>9:25PM</w:t>
             </w:r>
           </w:p>
         </w:tc>
@@ -6087,10 +5594,7 @@
           </w:tcPr>
           <w:p>
             <w:r>
-              <w:t>TC-</w:t>
-            </w:r>
-            <w:r>
-              <w:t>33</w:t>
+              <w:t>TC-33</w:t>
             </w:r>
           </w:p>
         </w:tc>
@@ -6104,13 +5608,7 @@
             </w:r>
             <w:r>
               <w:br/>
-              <w:t>9:</w:t>
-            </w:r>
-            <w:r>
-              <w:t>28</w:t>
-            </w:r>
-            <w:r>
-              <w:t>PM</w:t>
+              <w:t>9:28PM</w:t>
             </w:r>
           </w:p>
         </w:tc>
@@ -6153,10 +5651,8 @@
           </w:tcPr>
           <w:p>
             <w:r>
-              <w:t>TC-</w:t>
-            </w:r>
-            <w:r>
-              <w:t>34</w:t>
+              <w:lastRenderedPageBreak/>
+              <w:t>TC-34</w:t>
             </w:r>
           </w:p>
         </w:tc>
@@ -6170,13 +5666,7 @@
             </w:r>
             <w:r>
               <w:br/>
-              <w:t>9:</w:t>
-            </w:r>
-            <w:r>
-              <w:t>30</w:t>
-            </w:r>
-            <w:r>
-              <w:t>PM</w:t>
+              <w:t>9:30PM</w:t>
             </w:r>
           </w:p>
         </w:tc>
@@ -6210,11 +5700,1058 @@
           </w:tcPr>
           <w:p>
             <w:r>
+              <w:t>TC-35</w:t>
+            </w:r>
+          </w:p>
+        </w:tc>
+        <w:tc>
+          <w:tcPr>
+            <w:tcW w:w="1890" w:type="dxa"/>
+          </w:tcPr>
+          <w:p>
+            <w:r>
+              <w:t>May 9, 2023</w:t>
+            </w:r>
+            <w:r>
+              <w:br/>
+              <w:t>10:00PM</w:t>
+            </w:r>
+          </w:p>
+        </w:tc>
+        <w:tc>
+          <w:tcPr>
+            <w:tcW w:w="5935" w:type="dxa"/>
+          </w:tcPr>
+          <w:p>
+            <w:pPr>
+              <w:rPr>
+                <w:b/>
+                <w:bCs/>
+                <w:color w:val="00B050"/>
+              </w:rPr>
+            </w:pPr>
+            <w:r>
+              <w:rPr>
+                <w:b/>
+                <w:bCs/>
+                <w:color w:val="00B050"/>
+              </w:rPr>
+              <w:t>Pass.</w:t>
+            </w:r>
+          </w:p>
+        </w:tc>
+      </w:tr>
+      <w:tr>
+        <w:tc>
+          <w:tcPr>
+            <w:tcW w:w="1525" w:type="dxa"/>
+          </w:tcPr>
+          <w:p>
+            <w:r>
+              <w:t>TC-36</w:t>
+            </w:r>
+          </w:p>
+        </w:tc>
+        <w:tc>
+          <w:tcPr>
+            <w:tcW w:w="1890" w:type="dxa"/>
+          </w:tcPr>
+          <w:p>
+            <w:r>
+              <w:t>May 9, 2023</w:t>
+            </w:r>
+            <w:r>
+              <w:br/>
+              <w:t>10:02PM</w:t>
+            </w:r>
+          </w:p>
+        </w:tc>
+        <w:tc>
+          <w:tcPr>
+            <w:tcW w:w="5935" w:type="dxa"/>
+          </w:tcPr>
+          <w:p>
+            <w:pPr>
+              <w:rPr>
+                <w:b/>
+                <w:bCs/>
+                <w:color w:val="00B050"/>
+              </w:rPr>
+            </w:pPr>
+            <w:r>
+              <w:rPr>
+                <w:b/>
+                <w:bCs/>
+                <w:color w:val="00B050"/>
+              </w:rPr>
+              <w:t>Pass.</w:t>
+            </w:r>
+          </w:p>
+          <w:p>
+            <w:pPr>
+              <w:rPr>
+                <w:b/>
+                <w:bCs/>
+                <w:color w:val="00B050"/>
+              </w:rPr>
+            </w:pPr>
+          </w:p>
+        </w:tc>
+      </w:tr>
+      <w:tr>
+        <w:tc>
+          <w:tcPr>
+            <w:tcW w:w="1525" w:type="dxa"/>
+          </w:tcPr>
+          <w:p>
+            <w:r>
+              <w:t>TC-37</w:t>
+            </w:r>
+          </w:p>
+        </w:tc>
+        <w:tc>
+          <w:tcPr>
+            <w:tcW w:w="1890" w:type="dxa"/>
+          </w:tcPr>
+          <w:p>
+            <w:r>
+              <w:t>May 9, 2023</w:t>
+            </w:r>
+            <w:r>
+              <w:br/>
+              <w:t>10:04PM</w:t>
+            </w:r>
+          </w:p>
+        </w:tc>
+        <w:tc>
+          <w:tcPr>
+            <w:tcW w:w="5935" w:type="dxa"/>
+          </w:tcPr>
+          <w:p>
+            <w:pPr>
+              <w:rPr>
+                <w:b/>
+                <w:bCs/>
+                <w:color w:val="00B050"/>
+              </w:rPr>
+            </w:pPr>
+            <w:r>
+              <w:rPr>
+                <w:b/>
+                <w:bCs/>
+                <w:color w:val="00B050"/>
+              </w:rPr>
+              <w:t>Pass.</w:t>
+            </w:r>
+          </w:p>
+          <w:p>
+            <w:pPr>
+              <w:rPr>
+                <w:b/>
+                <w:bCs/>
+                <w:color w:val="00B050"/>
+              </w:rPr>
+            </w:pPr>
+          </w:p>
+        </w:tc>
+      </w:tr>
+      <w:tr>
+        <w:tc>
+          <w:tcPr>
+            <w:tcW w:w="1525" w:type="dxa"/>
+          </w:tcPr>
+          <w:p>
+            <w:r>
+              <w:t>TC-38</w:t>
+            </w:r>
+          </w:p>
+        </w:tc>
+        <w:tc>
+          <w:tcPr>
+            <w:tcW w:w="1890" w:type="dxa"/>
+          </w:tcPr>
+          <w:p>
+            <w:r>
+              <w:t>May 9, 2023</w:t>
+            </w:r>
+            <w:r>
+              <w:br/>
+              <w:t>10:05PM</w:t>
+            </w:r>
+          </w:p>
+        </w:tc>
+        <w:tc>
+          <w:tcPr>
+            <w:tcW w:w="5935" w:type="dxa"/>
+          </w:tcPr>
+          <w:p>
+            <w:pPr>
+              <w:rPr>
+                <w:b/>
+                <w:bCs/>
+                <w:color w:val="00B050"/>
+              </w:rPr>
+            </w:pPr>
+            <w:r>
+              <w:rPr>
+                <w:b/>
+                <w:bCs/>
+                <w:color w:val="00B050"/>
+              </w:rPr>
+              <w:t>Pass.</w:t>
+            </w:r>
+          </w:p>
+        </w:tc>
+      </w:tr>
+      <w:tr>
+        <w:tc>
+          <w:tcPr>
+            <w:tcW w:w="1525" w:type="dxa"/>
+          </w:tcPr>
+          <w:p>
+            <w:r>
+              <w:t>TC-39</w:t>
+            </w:r>
+          </w:p>
+        </w:tc>
+        <w:tc>
+          <w:tcPr>
+            <w:tcW w:w="1890" w:type="dxa"/>
+          </w:tcPr>
+          <w:p>
+            <w:r>
+              <w:t>May 9, 2023</w:t>
+            </w:r>
+            <w:r>
+              <w:br/>
+              <w:t>10:10PM</w:t>
+            </w:r>
+          </w:p>
+        </w:tc>
+        <w:tc>
+          <w:tcPr>
+            <w:tcW w:w="5935" w:type="dxa"/>
+          </w:tcPr>
+          <w:p>
+            <w:pPr>
+              <w:rPr>
+                <w:b/>
+                <w:bCs/>
+                <w:color w:val="00B050"/>
+              </w:rPr>
+            </w:pPr>
+            <w:r>
+              <w:rPr>
+                <w:b/>
+                <w:bCs/>
+                <w:color w:val="00B050"/>
+              </w:rPr>
+              <w:t>Pass.</w:t>
+            </w:r>
+          </w:p>
+        </w:tc>
+      </w:tr>
+      <w:tr>
+        <w:tc>
+          <w:tcPr>
+            <w:tcW w:w="1525" w:type="dxa"/>
+          </w:tcPr>
+          <w:p>
+            <w:r>
+              <w:t>TC-40</w:t>
+            </w:r>
+          </w:p>
+        </w:tc>
+        <w:tc>
+          <w:tcPr>
+            <w:tcW w:w="1890" w:type="dxa"/>
+          </w:tcPr>
+          <w:p>
+            <w:r>
+              <w:t>May 9, 2023</w:t>
+            </w:r>
+            <w:r>
+              <w:br/>
+              <w:t>10:12PM</w:t>
+            </w:r>
+          </w:p>
+        </w:tc>
+        <w:tc>
+          <w:tcPr>
+            <w:tcW w:w="5935" w:type="dxa"/>
+          </w:tcPr>
+          <w:p>
+            <w:pPr>
+              <w:rPr>
+                <w:b/>
+                <w:bCs/>
+                <w:color w:val="00B050"/>
+              </w:rPr>
+            </w:pPr>
+            <w:r>
+              <w:rPr>
+                <w:b/>
+                <w:bCs/>
+                <w:color w:val="00B050"/>
+              </w:rPr>
+              <w:t>Pass.</w:t>
+            </w:r>
+          </w:p>
+          <w:p>
+            <w:pPr>
+              <w:rPr>
+                <w:b/>
+                <w:bCs/>
+                <w:color w:val="00B050"/>
+              </w:rPr>
+            </w:pPr>
+          </w:p>
+        </w:tc>
+      </w:tr>
+      <w:tr>
+        <w:tc>
+          <w:tcPr>
+            <w:tcW w:w="1525" w:type="dxa"/>
+          </w:tcPr>
+          <w:p>
+            <w:r>
+              <w:t>TC-41</w:t>
+            </w:r>
+          </w:p>
+        </w:tc>
+        <w:tc>
+          <w:tcPr>
+            <w:tcW w:w="1890" w:type="dxa"/>
+          </w:tcPr>
+          <w:p>
+            <w:r>
+              <w:t>May 9, 2023</w:t>
+            </w:r>
+            <w:r>
+              <w:br/>
+              <w:t>10:16PM</w:t>
+            </w:r>
+          </w:p>
+        </w:tc>
+        <w:tc>
+          <w:tcPr>
+            <w:tcW w:w="5935" w:type="dxa"/>
+          </w:tcPr>
+          <w:p>
+            <w:pPr>
+              <w:rPr>
+                <w:b/>
+                <w:bCs/>
+                <w:color w:val="00B050"/>
+              </w:rPr>
+            </w:pPr>
+            <w:r>
+              <w:rPr>
+                <w:b/>
+                <w:bCs/>
+                <w:color w:val="00B050"/>
+              </w:rPr>
+              <w:t>Pass.</w:t>
+            </w:r>
+          </w:p>
+          <w:p>
+            <w:pPr>
+              <w:rPr>
+                <w:b/>
+                <w:bCs/>
+                <w:color w:val="00B050"/>
+              </w:rPr>
+            </w:pPr>
+          </w:p>
+        </w:tc>
+      </w:tr>
+      <w:tr>
+        <w:tc>
+          <w:tcPr>
+            <w:tcW w:w="1525" w:type="dxa"/>
+          </w:tcPr>
+          <w:p>
+            <w:r>
+              <w:t>TC-42</w:t>
+            </w:r>
+          </w:p>
+        </w:tc>
+        <w:tc>
+          <w:tcPr>
+            <w:tcW w:w="1890" w:type="dxa"/>
+          </w:tcPr>
+          <w:p>
+            <w:r>
+              <w:t>May 9, 2023</w:t>
+            </w:r>
+            <w:r>
+              <w:br/>
+              <w:t>10:18PM</w:t>
+            </w:r>
+          </w:p>
+        </w:tc>
+        <w:tc>
+          <w:tcPr>
+            <w:tcW w:w="5935" w:type="dxa"/>
+          </w:tcPr>
+          <w:p>
+            <w:pPr>
+              <w:rPr>
+                <w:b/>
+                <w:bCs/>
+                <w:color w:val="00B050"/>
+              </w:rPr>
+            </w:pPr>
+            <w:r>
+              <w:rPr>
+                <w:b/>
+                <w:bCs/>
+                <w:color w:val="00B050"/>
+              </w:rPr>
+              <w:t>Pass.</w:t>
+            </w:r>
+          </w:p>
+        </w:tc>
+      </w:tr>
+      <w:tr>
+        <w:tc>
+          <w:tcPr>
+            <w:tcW w:w="1525" w:type="dxa"/>
+          </w:tcPr>
+          <w:p>
+            <w:r>
+              <w:t>TC-43</w:t>
+            </w:r>
+          </w:p>
+        </w:tc>
+        <w:tc>
+          <w:tcPr>
+            <w:tcW w:w="1890" w:type="dxa"/>
+          </w:tcPr>
+          <w:p>
+            <w:r>
+              <w:t>May 9, 2023</w:t>
+            </w:r>
+            <w:r>
+              <w:br/>
+              <w:t>10:20PM</w:t>
+            </w:r>
+          </w:p>
+        </w:tc>
+        <w:tc>
+          <w:tcPr>
+            <w:tcW w:w="5935" w:type="dxa"/>
+          </w:tcPr>
+          <w:p>
+            <w:pPr>
+              <w:rPr>
+                <w:b/>
+                <w:bCs/>
+                <w:color w:val="00B050"/>
+              </w:rPr>
+            </w:pPr>
+            <w:r>
+              <w:rPr>
+                <w:b/>
+                <w:bCs/>
+                <w:color w:val="00B050"/>
+              </w:rPr>
+              <w:t>Pass.</w:t>
+            </w:r>
+          </w:p>
+        </w:tc>
+      </w:tr>
+      <w:tr>
+        <w:tc>
+          <w:tcPr>
+            <w:tcW w:w="1525" w:type="dxa"/>
+          </w:tcPr>
+          <w:p>
+            <w:r>
+              <w:t>TC-44</w:t>
+            </w:r>
+          </w:p>
+        </w:tc>
+        <w:tc>
+          <w:tcPr>
+            <w:tcW w:w="1890" w:type="dxa"/>
+          </w:tcPr>
+          <w:p>
+            <w:r>
+              <w:t>May 9, 2023</w:t>
+            </w:r>
+            <w:r>
+              <w:br/>
+              <w:t>10:22PM</w:t>
+            </w:r>
+          </w:p>
+        </w:tc>
+        <w:tc>
+          <w:tcPr>
+            <w:tcW w:w="5935" w:type="dxa"/>
+          </w:tcPr>
+          <w:p>
+            <w:pPr>
+              <w:rPr>
+                <w:b/>
+                <w:bCs/>
+                <w:color w:val="00B050"/>
+              </w:rPr>
+            </w:pPr>
+            <w:r>
+              <w:rPr>
+                <w:b/>
+                <w:bCs/>
+                <w:color w:val="00B050"/>
+              </w:rPr>
+              <w:t>Pass.</w:t>
+            </w:r>
+          </w:p>
+          <w:p>
+            <w:pPr>
+              <w:rPr>
+                <w:b/>
+                <w:bCs/>
+                <w:color w:val="00B050"/>
+              </w:rPr>
+            </w:pPr>
+          </w:p>
+        </w:tc>
+      </w:tr>
+      <w:tr>
+        <w:tc>
+          <w:tcPr>
+            <w:tcW w:w="1525" w:type="dxa"/>
+          </w:tcPr>
+          <w:p>
+            <w:r>
+              <w:t>TC-45</w:t>
+            </w:r>
+          </w:p>
+        </w:tc>
+        <w:tc>
+          <w:tcPr>
+            <w:tcW w:w="1890" w:type="dxa"/>
+          </w:tcPr>
+          <w:p>
+            <w:r>
+              <w:t>May 9, 2023</w:t>
+            </w:r>
+            <w:r>
+              <w:br/>
+              <w:t>10:23PM</w:t>
+            </w:r>
+          </w:p>
+        </w:tc>
+        <w:tc>
+          <w:tcPr>
+            <w:tcW w:w="5935" w:type="dxa"/>
+          </w:tcPr>
+          <w:p>
+            <w:pPr>
+              <w:rPr>
+                <w:b/>
+                <w:bCs/>
+                <w:color w:val="00B050"/>
+              </w:rPr>
+            </w:pPr>
+            <w:r>
+              <w:rPr>
+                <w:b/>
+                <w:bCs/>
+                <w:color w:val="00B050"/>
+              </w:rPr>
+              <w:t>Pass.</w:t>
+            </w:r>
+          </w:p>
+          <w:p>
+            <w:pPr>
+              <w:rPr>
+                <w:b/>
+                <w:bCs/>
+                <w:color w:val="00B050"/>
+              </w:rPr>
+            </w:pPr>
+          </w:p>
+        </w:tc>
+      </w:tr>
+      <w:tr>
+        <w:tc>
+          <w:tcPr>
+            <w:tcW w:w="1525" w:type="dxa"/>
+          </w:tcPr>
+          <w:p>
+            <w:r>
+              <w:t>TC-46</w:t>
+            </w:r>
+          </w:p>
+        </w:tc>
+        <w:tc>
+          <w:tcPr>
+            <w:tcW w:w="1890" w:type="dxa"/>
+          </w:tcPr>
+          <w:p>
+            <w:r>
+              <w:t>May 9, 2023</w:t>
+            </w:r>
+            <w:r>
+              <w:br/>
+              <w:t>10:25PM</w:t>
+            </w:r>
+          </w:p>
+        </w:tc>
+        <w:tc>
+          <w:tcPr>
+            <w:tcW w:w="5935" w:type="dxa"/>
+          </w:tcPr>
+          <w:p>
+            <w:pPr>
+              <w:rPr>
+                <w:b/>
+                <w:bCs/>
+                <w:color w:val="00B050"/>
+              </w:rPr>
+            </w:pPr>
+            <w:r>
+              <w:rPr>
+                <w:b/>
+                <w:bCs/>
+                <w:color w:val="00B050"/>
+              </w:rPr>
+              <w:t>Pass.</w:t>
+            </w:r>
+          </w:p>
+        </w:tc>
+      </w:tr>
+      <w:tr>
+        <w:tc>
+          <w:tcPr>
+            <w:tcW w:w="1525" w:type="dxa"/>
+          </w:tcPr>
+          <w:p>
+            <w:r>
+              <w:t>TC-47</w:t>
+            </w:r>
+          </w:p>
+        </w:tc>
+        <w:tc>
+          <w:tcPr>
+            <w:tcW w:w="1890" w:type="dxa"/>
+          </w:tcPr>
+          <w:p>
+            <w:r>
+              <w:t>May 9, 2023</w:t>
+            </w:r>
+            <w:r>
+              <w:br/>
+              <w:t>10:28PM</w:t>
+            </w:r>
+          </w:p>
+        </w:tc>
+        <w:tc>
+          <w:tcPr>
+            <w:tcW w:w="5935" w:type="dxa"/>
+          </w:tcPr>
+          <w:p>
+            <w:pPr>
+              <w:rPr>
+                <w:b/>
+                <w:bCs/>
+                <w:color w:val="00B050"/>
+              </w:rPr>
+            </w:pPr>
+            <w:r>
+              <w:rPr>
+                <w:b/>
+                <w:bCs/>
+                <w:color w:val="00B050"/>
+              </w:rPr>
+              <w:t>Pass.</w:t>
+            </w:r>
+          </w:p>
+        </w:tc>
+      </w:tr>
+      <w:tr>
+        <w:tc>
+          <w:tcPr>
+            <w:tcW w:w="1525" w:type="dxa"/>
+          </w:tcPr>
+          <w:p>
+            <w:r>
+              <w:t>TC-48</w:t>
+            </w:r>
+          </w:p>
+        </w:tc>
+        <w:tc>
+          <w:tcPr>
+            <w:tcW w:w="1890" w:type="dxa"/>
+          </w:tcPr>
+          <w:p>
+            <w:r>
+              <w:t>May 9, 2023</w:t>
+            </w:r>
+            <w:r>
+              <w:br/>
+              <w:t>10:29PM</w:t>
+            </w:r>
+          </w:p>
+        </w:tc>
+        <w:tc>
+          <w:tcPr>
+            <w:tcW w:w="5935" w:type="dxa"/>
+          </w:tcPr>
+          <w:p>
+            <w:pPr>
+              <w:rPr>
+                <w:b/>
+                <w:bCs/>
+                <w:color w:val="00B050"/>
+              </w:rPr>
+            </w:pPr>
+            <w:r>
+              <w:rPr>
+                <w:b/>
+                <w:bCs/>
+                <w:color w:val="00B050"/>
+              </w:rPr>
+              <w:t>Pass.</w:t>
+            </w:r>
+          </w:p>
+          <w:p>
+            <w:pPr>
+              <w:rPr>
+                <w:b/>
+                <w:bCs/>
+                <w:color w:val="00B050"/>
+              </w:rPr>
+            </w:pPr>
+          </w:p>
+        </w:tc>
+      </w:tr>
+      <w:tr>
+        <w:tc>
+          <w:tcPr>
+            <w:tcW w:w="1525" w:type="dxa"/>
+          </w:tcPr>
+          <w:p>
+            <w:r>
+              <w:t>TC-49</w:t>
+            </w:r>
+          </w:p>
+        </w:tc>
+        <w:tc>
+          <w:tcPr>
+            <w:tcW w:w="1890" w:type="dxa"/>
+          </w:tcPr>
+          <w:p>
+            <w:r>
+              <w:t>May 9, 2023</w:t>
+            </w:r>
+            <w:r>
+              <w:br/>
+              <w:t>10:40PM</w:t>
+            </w:r>
+          </w:p>
+        </w:tc>
+        <w:tc>
+          <w:tcPr>
+            <w:tcW w:w="5935" w:type="dxa"/>
+          </w:tcPr>
+          <w:p>
+            <w:pPr>
+              <w:rPr>
+                <w:b/>
+                <w:bCs/>
+                <w:color w:val="00B050"/>
+              </w:rPr>
+            </w:pPr>
+            <w:r>
+              <w:rPr>
+                <w:b/>
+                <w:bCs/>
+                <w:color w:val="00B050"/>
+              </w:rPr>
+              <w:t>Pass.</w:t>
+            </w:r>
+          </w:p>
+          <w:p>
+            <w:pPr>
+              <w:rPr>
+                <w:b/>
+                <w:bCs/>
+                <w:color w:val="00B050"/>
+              </w:rPr>
+            </w:pPr>
+          </w:p>
+        </w:tc>
+      </w:tr>
+      <w:tr>
+        <w:tc>
+          <w:tcPr>
+            <w:tcW w:w="1525" w:type="dxa"/>
+          </w:tcPr>
+          <w:p>
+            <w:r>
+              <w:t>TC-50</w:t>
+            </w:r>
+          </w:p>
+        </w:tc>
+        <w:tc>
+          <w:tcPr>
+            <w:tcW w:w="1890" w:type="dxa"/>
+          </w:tcPr>
+          <w:p>
+            <w:r>
+              <w:t>May 9, 2023</w:t>
+            </w:r>
+            <w:r>
+              <w:br/>
+              <w:t>10:41PM</w:t>
+            </w:r>
+          </w:p>
+        </w:tc>
+        <w:tc>
+          <w:tcPr>
+            <w:tcW w:w="5935" w:type="dxa"/>
+          </w:tcPr>
+          <w:p>
+            <w:pPr>
+              <w:rPr>
+                <w:b/>
+                <w:bCs/>
+                <w:color w:val="00B050"/>
+              </w:rPr>
+            </w:pPr>
+            <w:r>
+              <w:rPr>
+                <w:b/>
+                <w:bCs/>
+                <w:color w:val="00B050"/>
+              </w:rPr>
+              <w:t>Pass.</w:t>
+            </w:r>
+          </w:p>
+        </w:tc>
+      </w:tr>
+      <w:tr>
+        <w:tc>
+          <w:tcPr>
+            <w:tcW w:w="1525" w:type="dxa"/>
+          </w:tcPr>
+          <w:p>
+            <w:r>
+              <w:t>TC-51</w:t>
+            </w:r>
+          </w:p>
+        </w:tc>
+        <w:tc>
+          <w:tcPr>
+            <w:tcW w:w="1890" w:type="dxa"/>
+          </w:tcPr>
+          <w:p>
+            <w:r>
+              <w:t>May 9, 2023</w:t>
+            </w:r>
+            <w:r>
+              <w:br/>
+              <w:t>10:45PM</w:t>
+            </w:r>
+          </w:p>
+        </w:tc>
+        <w:tc>
+          <w:tcPr>
+            <w:tcW w:w="5935" w:type="dxa"/>
+          </w:tcPr>
+          <w:p>
+            <w:pPr>
+              <w:rPr>
+                <w:b/>
+                <w:bCs/>
+                <w:color w:val="00B050"/>
+              </w:rPr>
+            </w:pPr>
+            <w:r>
+              <w:rPr>
+                <w:b/>
+                <w:bCs/>
+                <w:color w:val="00B050"/>
+              </w:rPr>
+              <w:t>Pass.</w:t>
+            </w:r>
+          </w:p>
+        </w:tc>
+      </w:tr>
+      <w:tr>
+        <w:tc>
+          <w:tcPr>
+            <w:tcW w:w="1525" w:type="dxa"/>
+          </w:tcPr>
+          <w:p>
+            <w:r>
+              <w:t>TC-52</w:t>
+            </w:r>
+          </w:p>
+        </w:tc>
+        <w:tc>
+          <w:tcPr>
+            <w:tcW w:w="1890" w:type="dxa"/>
+          </w:tcPr>
+          <w:p>
+            <w:r>
+              <w:t>May 9, 2023</w:t>
+            </w:r>
+            <w:r>
+              <w:br/>
+              <w:t>10:56PM</w:t>
+            </w:r>
+          </w:p>
+        </w:tc>
+        <w:tc>
+          <w:tcPr>
+            <w:tcW w:w="5935" w:type="dxa"/>
+          </w:tcPr>
+          <w:p>
+            <w:pPr>
+              <w:rPr>
+                <w:b/>
+                <w:bCs/>
+                <w:color w:val="00B050"/>
+              </w:rPr>
+            </w:pPr>
+            <w:r>
+              <w:rPr>
+                <w:b/>
+                <w:bCs/>
+                <w:color w:val="00B050"/>
+              </w:rPr>
+              <w:t>Pass.</w:t>
+            </w:r>
+          </w:p>
+          <w:p>
+            <w:pPr>
+              <w:rPr>
+                <w:b/>
+                <w:bCs/>
+                <w:color w:val="00B050"/>
+              </w:rPr>
+            </w:pPr>
+          </w:p>
+        </w:tc>
+      </w:tr>
+      <w:tr>
+        <w:tc>
+          <w:tcPr>
+            <w:tcW w:w="1525" w:type="dxa"/>
+          </w:tcPr>
+          <w:p>
+            <w:r>
+              <w:t>TC-53</w:t>
+            </w:r>
+          </w:p>
+        </w:tc>
+        <w:tc>
+          <w:tcPr>
+            <w:tcW w:w="1890" w:type="dxa"/>
+          </w:tcPr>
+          <w:p>
+            <w:r>
+              <w:t>May 9, 2023</w:t>
+            </w:r>
+            <w:r>
+              <w:br/>
+              <w:t>11:05PM</w:t>
+            </w:r>
+          </w:p>
+        </w:tc>
+        <w:tc>
+          <w:tcPr>
+            <w:tcW w:w="5935" w:type="dxa"/>
+          </w:tcPr>
+          <w:p>
+            <w:pPr>
+              <w:rPr>
+                <w:b/>
+                <w:bCs/>
+                <w:color w:val="00B050"/>
+              </w:rPr>
+            </w:pPr>
+            <w:r>
+              <w:rPr>
+                <w:b/>
+                <w:bCs/>
+                <w:color w:val="00B050"/>
+              </w:rPr>
+              <w:t>Pass.</w:t>
+            </w:r>
+          </w:p>
+          <w:p>
+            <w:pPr>
+              <w:rPr>
+                <w:b/>
+                <w:bCs/>
+                <w:color w:val="00B050"/>
+              </w:rPr>
+            </w:pPr>
+          </w:p>
+        </w:tc>
+      </w:tr>
+      <w:tr>
+        <w:tc>
+          <w:tcPr>
+            <w:tcW w:w="1525" w:type="dxa"/>
+          </w:tcPr>
+          <w:p>
+            <w:r>
+              <w:t>TC-54</w:t>
+            </w:r>
+          </w:p>
+        </w:tc>
+        <w:tc>
+          <w:tcPr>
+            <w:tcW w:w="1890" w:type="dxa"/>
+          </w:tcPr>
+          <w:p>
+            <w:r>
+              <w:t>May 9, 2023</w:t>
+            </w:r>
+            <w:r>
+              <w:br/>
+              <w:t>11:10PM</w:t>
+            </w:r>
+          </w:p>
+        </w:tc>
+        <w:tc>
+          <w:tcPr>
+            <w:tcW w:w="5935" w:type="dxa"/>
+          </w:tcPr>
+          <w:p>
+            <w:pPr>
+              <w:rPr>
+                <w:b/>
+                <w:bCs/>
+                <w:color w:val="00B050"/>
+              </w:rPr>
+            </w:pPr>
+            <w:r>
+              <w:rPr>
+                <w:b/>
+                <w:bCs/>
+                <w:color w:val="00B050"/>
+              </w:rPr>
+              <w:t>Pass.</w:t>
+            </w:r>
+          </w:p>
+        </w:tc>
+      </w:tr>
+      <w:tr>
+        <w:tc>
+          <w:tcPr>
+            <w:tcW w:w="1525" w:type="dxa"/>
+          </w:tcPr>
+          <w:p>
+            <w:r>
               <w:lastRenderedPageBreak/>
-              <w:t>TC-</w:t>
-            </w:r>
-            <w:r>
-              <w:t>35</w:t>
+              <w:t>TC-55</w:t>
             </w:r>
           </w:p>
         </w:tc>
@@ -6224,28 +6761,55 @@
           </w:tcPr>
           <w:p>
             <w:r>
-              <w:t>M</w:t>
-            </w:r>
-            <w:r>
-              <w:t>ay</w:t>
-            </w:r>
-            <w:r>
-              <w:t xml:space="preserve"> 9, 2023</w:t>
+              <w:t>May 9, 2023 11:12PM</w:t>
+            </w:r>
+          </w:p>
+        </w:tc>
+        <w:tc>
+          <w:tcPr>
+            <w:tcW w:w="5935" w:type="dxa"/>
+          </w:tcPr>
+          <w:p>
+            <w:pPr>
+              <w:rPr>
+                <w:b/>
+                <w:bCs/>
+                <w:color w:val="00B050"/>
+              </w:rPr>
+            </w:pPr>
+            <w:r>
+              <w:rPr>
+                <w:b/>
+                <w:bCs/>
+                <w:color w:val="00B050"/>
+              </w:rPr>
+              <w:t>Pass.</w:t>
+            </w:r>
+          </w:p>
+        </w:tc>
+      </w:tr>
+      <w:tr>
+        <w:tc>
+          <w:tcPr>
+            <w:tcW w:w="1525" w:type="dxa"/>
+          </w:tcPr>
+          <w:p>
+            <w:r>
+              <w:t>TC-56</w:t>
+            </w:r>
+          </w:p>
+        </w:tc>
+        <w:tc>
+          <w:tcPr>
+            <w:tcW w:w="1890" w:type="dxa"/>
+          </w:tcPr>
+          <w:p>
+            <w:r>
+              <w:t>May 9, 2023</w:t>
             </w:r>
             <w:r>
               <w:br/>
-            </w:r>
-            <w:r>
-              <w:t>10</w:t>
-            </w:r>
-            <w:r>
-              <w:t>:</w:t>
-            </w:r>
-            <w:r>
-              <w:t>00</w:t>
-            </w:r>
-            <w:r>
-              <w:t>PM</w:t>
+              <w:t>11:14PM</w:t>
             </w:r>
           </w:p>
         </w:tc>
@@ -6270,6 +6834,15 @@
               <w:t>Pass.</w:t>
             </w:r>
           </w:p>
+          <w:p>
+            <w:pPr>
+              <w:rPr>
+                <w:b/>
+                <w:bCs/>
+                <w:color w:val="00B050"/>
+              </w:rPr>
+            </w:pPr>
+          </w:p>
         </w:tc>
       </w:tr>
       <w:tr>
@@ -6279,10 +6852,7 @@
           </w:tcPr>
           <w:p>
             <w:r>
-              <w:t>TC-</w:t>
-            </w:r>
-            <w:r>
-              <w:t>36</w:t>
+              <w:t>TC-57</w:t>
             </w:r>
           </w:p>
         </w:tc>
@@ -6296,18 +6866,7 @@
             </w:r>
             <w:r>
               <w:br/>
-            </w:r>
-            <w:r>
-              <w:t>10</w:t>
-            </w:r>
-            <w:r>
-              <w:t>:0</w:t>
-            </w:r>
-            <w:r>
-              <w:t>2</w:t>
-            </w:r>
-            <w:r>
-              <w:t>PM</w:t>
+              <w:t>11:15PM</w:t>
             </w:r>
           </w:p>
         </w:tc>
@@ -6350,10 +6909,7 @@
           </w:tcPr>
           <w:p>
             <w:r>
-              <w:t>TC-3</w:t>
-            </w:r>
-            <w:r>
-              <w:t>7</w:t>
+              <w:t>TC-58</w:t>
             </w:r>
           </w:p>
         </w:tc>
@@ -6367,18 +6923,7 @@
             </w:r>
             <w:r>
               <w:br/>
-            </w:r>
-            <w:r>
-              <w:t>10</w:t>
-            </w:r>
-            <w:r>
-              <w:t>:0</w:t>
-            </w:r>
-            <w:r>
-              <w:t>4</w:t>
-            </w:r>
-            <w:r>
-              <w:t>PM</w:t>
+              <w:t>11:16PM</w:t>
             </w:r>
           </w:p>
         </w:tc>
@@ -6403,15 +6948,6 @@
               <w:t>Pass.</w:t>
             </w:r>
           </w:p>
-          <w:p>
-            <w:pPr>
-              <w:rPr>
-                <w:b/>
-                <w:bCs/>
-                <w:color w:val="00B050"/>
-              </w:rPr>
-            </w:pPr>
-          </w:p>
         </w:tc>
       </w:tr>
       <w:tr>
@@ -6421,10 +6957,7 @@
           </w:tcPr>
           <w:p>
             <w:r>
-              <w:t>TC-3</w:t>
-            </w:r>
-            <w:r>
-              <w:t>8</w:t>
+              <w:t>TC-59</w:t>
             </w:r>
           </w:p>
         </w:tc>
@@ -6438,1396 +6971,7 @@
             </w:r>
             <w:r>
               <w:br/>
-              <w:t>10:0</w:t>
-            </w:r>
-            <w:r>
-              <w:t>5</w:t>
-            </w:r>
-            <w:r>
-              <w:t>PM</w:t>
-            </w:r>
-          </w:p>
-        </w:tc>
-        <w:tc>
-          <w:tcPr>
-            <w:tcW w:w="5935" w:type="dxa"/>
-          </w:tcPr>
-          <w:p>
-            <w:pPr>
-              <w:rPr>
-                <w:b/>
-                <w:bCs/>
-                <w:color w:val="00B050"/>
-              </w:rPr>
-            </w:pPr>
-            <w:r>
-              <w:rPr>
-                <w:b/>
-                <w:bCs/>
-                <w:color w:val="00B050"/>
-              </w:rPr>
-              <w:t>Pass.</w:t>
-            </w:r>
-          </w:p>
-        </w:tc>
-      </w:tr>
-      <w:tr>
-        <w:tc>
-          <w:tcPr>
-            <w:tcW w:w="1525" w:type="dxa"/>
-          </w:tcPr>
-          <w:p>
-            <w:r>
-              <w:t>TC-3</w:t>
-            </w:r>
-            <w:r>
-              <w:t>9</w:t>
-            </w:r>
-          </w:p>
-        </w:tc>
-        <w:tc>
-          <w:tcPr>
-            <w:tcW w:w="1890" w:type="dxa"/>
-          </w:tcPr>
-          <w:p>
-            <w:r>
-              <w:t>May 9, 2023</w:t>
-            </w:r>
-            <w:r>
-              <w:br/>
-            </w:r>
-            <w:r>
-              <w:t>10</w:t>
-            </w:r>
-            <w:r>
-              <w:t>:</w:t>
-            </w:r>
-            <w:r>
-              <w:t>10</w:t>
-            </w:r>
-            <w:r>
-              <w:t>PM</w:t>
-            </w:r>
-          </w:p>
-        </w:tc>
-        <w:tc>
-          <w:tcPr>
-            <w:tcW w:w="5935" w:type="dxa"/>
-          </w:tcPr>
-          <w:p>
-            <w:pPr>
-              <w:rPr>
-                <w:b/>
-                <w:bCs/>
-                <w:color w:val="00B050"/>
-              </w:rPr>
-            </w:pPr>
-            <w:r>
-              <w:rPr>
-                <w:b/>
-                <w:bCs/>
-                <w:color w:val="00B050"/>
-              </w:rPr>
-              <w:t>Pass.</w:t>
-            </w:r>
-          </w:p>
-        </w:tc>
-      </w:tr>
-      <w:tr>
-        <w:tc>
-          <w:tcPr>
-            <w:tcW w:w="1525" w:type="dxa"/>
-          </w:tcPr>
-          <w:p>
-            <w:r>
-              <w:t>TC-</w:t>
-            </w:r>
-            <w:r>
-              <w:t>40</w:t>
-            </w:r>
-          </w:p>
-        </w:tc>
-        <w:tc>
-          <w:tcPr>
-            <w:tcW w:w="1890" w:type="dxa"/>
-          </w:tcPr>
-          <w:p>
-            <w:r>
-              <w:t>May 9, 2023</w:t>
-            </w:r>
-            <w:r>
-              <w:br/>
-            </w:r>
-            <w:r>
-              <w:t>10</w:t>
-            </w:r>
-            <w:r>
-              <w:t>:</w:t>
-            </w:r>
-            <w:r>
-              <w:t>12</w:t>
-            </w:r>
-            <w:r>
-              <w:t>PM</w:t>
-            </w:r>
-          </w:p>
-        </w:tc>
-        <w:tc>
-          <w:tcPr>
-            <w:tcW w:w="5935" w:type="dxa"/>
-          </w:tcPr>
-          <w:p>
-            <w:pPr>
-              <w:rPr>
-                <w:b/>
-                <w:bCs/>
-                <w:color w:val="00B050"/>
-              </w:rPr>
-            </w:pPr>
-            <w:r>
-              <w:rPr>
-                <w:b/>
-                <w:bCs/>
-                <w:color w:val="00B050"/>
-              </w:rPr>
-              <w:t>Pass.</w:t>
-            </w:r>
-          </w:p>
-          <w:p>
-            <w:pPr>
-              <w:rPr>
-                <w:b/>
-                <w:bCs/>
-                <w:color w:val="00B050"/>
-              </w:rPr>
-            </w:pPr>
-          </w:p>
-        </w:tc>
-      </w:tr>
-      <w:tr>
-        <w:tc>
-          <w:tcPr>
-            <w:tcW w:w="1525" w:type="dxa"/>
-          </w:tcPr>
-          <w:p>
-            <w:r>
-              <w:t>TC-</w:t>
-            </w:r>
-            <w:r>
-              <w:t>41</w:t>
-            </w:r>
-          </w:p>
-        </w:tc>
-        <w:tc>
-          <w:tcPr>
-            <w:tcW w:w="1890" w:type="dxa"/>
-          </w:tcPr>
-          <w:p>
-            <w:r>
-              <w:t>May 9, 2023</w:t>
-            </w:r>
-            <w:r>
-              <w:br/>
-              <w:t>10:</w:t>
-            </w:r>
-            <w:r>
-              <w:t>16</w:t>
-            </w:r>
-            <w:r>
-              <w:t>PM</w:t>
-            </w:r>
-          </w:p>
-        </w:tc>
-        <w:tc>
-          <w:tcPr>
-            <w:tcW w:w="5935" w:type="dxa"/>
-          </w:tcPr>
-          <w:p>
-            <w:pPr>
-              <w:rPr>
-                <w:b/>
-                <w:bCs/>
-                <w:color w:val="00B050"/>
-              </w:rPr>
-            </w:pPr>
-            <w:r>
-              <w:rPr>
-                <w:b/>
-                <w:bCs/>
-                <w:color w:val="00B050"/>
-              </w:rPr>
-              <w:t>Pass.</w:t>
-            </w:r>
-          </w:p>
-          <w:p>
-            <w:pPr>
-              <w:rPr>
-                <w:b/>
-                <w:bCs/>
-                <w:color w:val="00B050"/>
-              </w:rPr>
-            </w:pPr>
-          </w:p>
-        </w:tc>
-      </w:tr>
-      <w:tr>
-        <w:tc>
-          <w:tcPr>
-            <w:tcW w:w="1525" w:type="dxa"/>
-          </w:tcPr>
-          <w:p>
-            <w:r>
-              <w:t>TC-</w:t>
-            </w:r>
-            <w:r>
-              <w:t>42</w:t>
-            </w:r>
-          </w:p>
-        </w:tc>
-        <w:tc>
-          <w:tcPr>
-            <w:tcW w:w="1890" w:type="dxa"/>
-          </w:tcPr>
-          <w:p>
-            <w:r>
-              <w:t>May 9, 2023</w:t>
-            </w:r>
-            <w:r>
-              <w:br/>
-              <w:t>10:</w:t>
-            </w:r>
-            <w:r>
-              <w:t>18</w:t>
-            </w:r>
-            <w:r>
-              <w:t>PM</w:t>
-            </w:r>
-          </w:p>
-        </w:tc>
-        <w:tc>
-          <w:tcPr>
-            <w:tcW w:w="5935" w:type="dxa"/>
-          </w:tcPr>
-          <w:p>
-            <w:pPr>
-              <w:rPr>
-                <w:b/>
-                <w:bCs/>
-                <w:color w:val="00B050"/>
-              </w:rPr>
-            </w:pPr>
-            <w:r>
-              <w:rPr>
-                <w:b/>
-                <w:bCs/>
-                <w:color w:val="00B050"/>
-              </w:rPr>
-              <w:t>Pass.</w:t>
-            </w:r>
-          </w:p>
-        </w:tc>
-      </w:tr>
-      <w:tr>
-        <w:tc>
-          <w:tcPr>
-            <w:tcW w:w="1525" w:type="dxa"/>
-          </w:tcPr>
-          <w:p>
-            <w:r>
-              <w:t>TC-</w:t>
-            </w:r>
-            <w:r>
-              <w:t>43</w:t>
-            </w:r>
-          </w:p>
-        </w:tc>
-        <w:tc>
-          <w:tcPr>
-            <w:tcW w:w="1890" w:type="dxa"/>
-          </w:tcPr>
-          <w:p>
-            <w:r>
-              <w:t>May 9, 2023</w:t>
-            </w:r>
-            <w:r>
-              <w:br/>
-            </w:r>
-            <w:r>
-              <w:t>10</w:t>
-            </w:r>
-            <w:r>
-              <w:t>:</w:t>
-            </w:r>
-            <w:r>
-              <w:t>20</w:t>
-            </w:r>
-            <w:r>
-              <w:t>PM</w:t>
-            </w:r>
-          </w:p>
-        </w:tc>
-        <w:tc>
-          <w:tcPr>
-            <w:tcW w:w="5935" w:type="dxa"/>
-          </w:tcPr>
-          <w:p>
-            <w:pPr>
-              <w:rPr>
-                <w:b/>
-                <w:bCs/>
-                <w:color w:val="00B050"/>
-              </w:rPr>
-            </w:pPr>
-            <w:r>
-              <w:rPr>
-                <w:b/>
-                <w:bCs/>
-                <w:color w:val="00B050"/>
-              </w:rPr>
-              <w:t>Pass.</w:t>
-            </w:r>
-          </w:p>
-        </w:tc>
-      </w:tr>
-      <w:tr>
-        <w:tc>
-          <w:tcPr>
-            <w:tcW w:w="1525" w:type="dxa"/>
-          </w:tcPr>
-          <w:p>
-            <w:r>
-              <w:t>TC-</w:t>
-            </w:r>
-            <w:r>
-              <w:t>44</w:t>
-            </w:r>
-          </w:p>
-        </w:tc>
-        <w:tc>
-          <w:tcPr>
-            <w:tcW w:w="1890" w:type="dxa"/>
-          </w:tcPr>
-          <w:p>
-            <w:r>
-              <w:t>May 9, 2023</w:t>
-            </w:r>
-            <w:r>
-              <w:br/>
-            </w:r>
-            <w:r>
-              <w:t>10</w:t>
-            </w:r>
-            <w:r>
-              <w:t>:</w:t>
-            </w:r>
-            <w:r>
-              <w:t>22</w:t>
-            </w:r>
-            <w:r>
-              <w:t>PM</w:t>
-            </w:r>
-          </w:p>
-        </w:tc>
-        <w:tc>
-          <w:tcPr>
-            <w:tcW w:w="5935" w:type="dxa"/>
-          </w:tcPr>
-          <w:p>
-            <w:pPr>
-              <w:rPr>
-                <w:b/>
-                <w:bCs/>
-                <w:color w:val="00B050"/>
-              </w:rPr>
-            </w:pPr>
-            <w:r>
-              <w:rPr>
-                <w:b/>
-                <w:bCs/>
-                <w:color w:val="00B050"/>
-              </w:rPr>
-              <w:t>Pass.</w:t>
-            </w:r>
-          </w:p>
-          <w:p>
-            <w:pPr>
-              <w:rPr>
-                <w:b/>
-                <w:bCs/>
-                <w:color w:val="00B050"/>
-              </w:rPr>
-            </w:pPr>
-          </w:p>
-        </w:tc>
-      </w:tr>
-      <w:tr>
-        <w:tc>
-          <w:tcPr>
-            <w:tcW w:w="1525" w:type="dxa"/>
-          </w:tcPr>
-          <w:p>
-            <w:r>
-              <w:t>TC-</w:t>
-            </w:r>
-            <w:r>
-              <w:t>45</w:t>
-            </w:r>
-          </w:p>
-        </w:tc>
-        <w:tc>
-          <w:tcPr>
-            <w:tcW w:w="1890" w:type="dxa"/>
-          </w:tcPr>
-          <w:p>
-            <w:r>
-              <w:t>May 9, 2023</w:t>
-            </w:r>
-            <w:r>
-              <w:br/>
-            </w:r>
-            <w:r>
-              <w:t>10</w:t>
-            </w:r>
-            <w:r>
-              <w:t>:</w:t>
-            </w:r>
-            <w:r>
-              <w:t>23</w:t>
-            </w:r>
-            <w:r>
-              <w:t>PM</w:t>
-            </w:r>
-          </w:p>
-        </w:tc>
-        <w:tc>
-          <w:tcPr>
-            <w:tcW w:w="5935" w:type="dxa"/>
-          </w:tcPr>
-          <w:p>
-            <w:pPr>
-              <w:rPr>
-                <w:b/>
-                <w:bCs/>
-                <w:color w:val="00B050"/>
-              </w:rPr>
-            </w:pPr>
-            <w:r>
-              <w:rPr>
-                <w:b/>
-                <w:bCs/>
-                <w:color w:val="00B050"/>
-              </w:rPr>
-              <w:t>Pass.</w:t>
-            </w:r>
-          </w:p>
-          <w:p>
-            <w:pPr>
-              <w:rPr>
-                <w:b/>
-                <w:bCs/>
-                <w:color w:val="00B050"/>
-              </w:rPr>
-            </w:pPr>
-          </w:p>
-        </w:tc>
-      </w:tr>
-      <w:tr>
-        <w:tc>
-          <w:tcPr>
-            <w:tcW w:w="1525" w:type="dxa"/>
-          </w:tcPr>
-          <w:p>
-            <w:r>
-              <w:t>TC-</w:t>
-            </w:r>
-            <w:r>
-              <w:t>46</w:t>
-            </w:r>
-          </w:p>
-        </w:tc>
-        <w:tc>
-          <w:tcPr>
-            <w:tcW w:w="1890" w:type="dxa"/>
-          </w:tcPr>
-          <w:p>
-            <w:r>
-              <w:t>May 9, 2023</w:t>
-            </w:r>
-            <w:r>
-              <w:br/>
-            </w:r>
-            <w:r>
-              <w:t>10</w:t>
-            </w:r>
-            <w:r>
-              <w:t>:</w:t>
-            </w:r>
-            <w:r>
-              <w:t>25</w:t>
-            </w:r>
-            <w:r>
-              <w:t>PM</w:t>
-            </w:r>
-          </w:p>
-        </w:tc>
-        <w:tc>
-          <w:tcPr>
-            <w:tcW w:w="5935" w:type="dxa"/>
-          </w:tcPr>
-          <w:p>
-            <w:pPr>
-              <w:rPr>
-                <w:b/>
-                <w:bCs/>
-                <w:color w:val="00B050"/>
-              </w:rPr>
-            </w:pPr>
-            <w:r>
-              <w:rPr>
-                <w:b/>
-                <w:bCs/>
-                <w:color w:val="00B050"/>
-              </w:rPr>
-              <w:t>Pass.</w:t>
-            </w:r>
-          </w:p>
-        </w:tc>
-      </w:tr>
-      <w:tr>
-        <w:tc>
-          <w:tcPr>
-            <w:tcW w:w="1525" w:type="dxa"/>
-          </w:tcPr>
-          <w:p>
-            <w:r>
-              <w:t>TC-</w:t>
-            </w:r>
-            <w:r>
-              <w:t>47</w:t>
-            </w:r>
-          </w:p>
-        </w:tc>
-        <w:tc>
-          <w:tcPr>
-            <w:tcW w:w="1890" w:type="dxa"/>
-          </w:tcPr>
-          <w:p>
-            <w:r>
-              <w:t>May 9, 2023</w:t>
-            </w:r>
-            <w:r>
-              <w:br/>
-            </w:r>
-            <w:r>
-              <w:t>10</w:t>
-            </w:r>
-            <w:r>
-              <w:t>:</w:t>
-            </w:r>
-            <w:r>
-              <w:t>28</w:t>
-            </w:r>
-            <w:r>
-              <w:t>PM</w:t>
-            </w:r>
-          </w:p>
-        </w:tc>
-        <w:tc>
-          <w:tcPr>
-            <w:tcW w:w="5935" w:type="dxa"/>
-          </w:tcPr>
-          <w:p>
-            <w:pPr>
-              <w:rPr>
-                <w:b/>
-                <w:bCs/>
-                <w:color w:val="00B050"/>
-              </w:rPr>
-            </w:pPr>
-            <w:r>
-              <w:rPr>
-                <w:b/>
-                <w:bCs/>
-                <w:color w:val="00B050"/>
-              </w:rPr>
-              <w:t>Pass.</w:t>
-            </w:r>
-          </w:p>
-        </w:tc>
-      </w:tr>
-      <w:tr>
-        <w:tc>
-          <w:tcPr>
-            <w:tcW w:w="1525" w:type="dxa"/>
-          </w:tcPr>
-          <w:p>
-            <w:r>
-              <w:t>TC-</w:t>
-            </w:r>
-            <w:r>
-              <w:t>48</w:t>
-            </w:r>
-          </w:p>
-        </w:tc>
-        <w:tc>
-          <w:tcPr>
-            <w:tcW w:w="1890" w:type="dxa"/>
-          </w:tcPr>
-          <w:p>
-            <w:r>
-              <w:t>May 9, 2023</w:t>
-            </w:r>
-            <w:r>
-              <w:br/>
-            </w:r>
-            <w:r>
-              <w:t>10:29</w:t>
-            </w:r>
-            <w:r>
-              <w:t>PM</w:t>
-            </w:r>
-          </w:p>
-        </w:tc>
-        <w:tc>
-          <w:tcPr>
-            <w:tcW w:w="5935" w:type="dxa"/>
-          </w:tcPr>
-          <w:p>
-            <w:pPr>
-              <w:rPr>
-                <w:b/>
-                <w:bCs/>
-                <w:color w:val="00B050"/>
-              </w:rPr>
-            </w:pPr>
-            <w:r>
-              <w:rPr>
-                <w:b/>
-                <w:bCs/>
-                <w:color w:val="00B050"/>
-              </w:rPr>
-              <w:t>Pass.</w:t>
-            </w:r>
-          </w:p>
-          <w:p>
-            <w:pPr>
-              <w:rPr>
-                <w:b/>
-                <w:bCs/>
-                <w:color w:val="00B050"/>
-              </w:rPr>
-            </w:pPr>
-          </w:p>
-        </w:tc>
-      </w:tr>
-      <w:tr>
-        <w:tc>
-          <w:tcPr>
-            <w:tcW w:w="1525" w:type="dxa"/>
-          </w:tcPr>
-          <w:p>
-            <w:r>
-              <w:t>TC-</w:t>
-            </w:r>
-            <w:r>
-              <w:t>49</w:t>
-            </w:r>
-          </w:p>
-        </w:tc>
-        <w:tc>
-          <w:tcPr>
-            <w:tcW w:w="1890" w:type="dxa"/>
-          </w:tcPr>
-          <w:p>
-            <w:r>
-              <w:t>May 9, 2023</w:t>
-            </w:r>
-            <w:r>
-              <w:br/>
-            </w:r>
-            <w:r>
-              <w:t>10</w:t>
-            </w:r>
-            <w:r>
-              <w:t>:</w:t>
-            </w:r>
-            <w:r>
-              <w:t>40</w:t>
-            </w:r>
-            <w:r>
-              <w:t>PM</w:t>
-            </w:r>
-          </w:p>
-        </w:tc>
-        <w:tc>
-          <w:tcPr>
-            <w:tcW w:w="5935" w:type="dxa"/>
-          </w:tcPr>
-          <w:p>
-            <w:pPr>
-              <w:rPr>
-                <w:b/>
-                <w:bCs/>
-                <w:color w:val="00B050"/>
-              </w:rPr>
-            </w:pPr>
-            <w:r>
-              <w:rPr>
-                <w:b/>
-                <w:bCs/>
-                <w:color w:val="00B050"/>
-              </w:rPr>
-              <w:t>Pass.</w:t>
-            </w:r>
-          </w:p>
-          <w:p>
-            <w:pPr>
-              <w:rPr>
-                <w:b/>
-                <w:bCs/>
-                <w:color w:val="00B050"/>
-              </w:rPr>
-            </w:pPr>
-          </w:p>
-        </w:tc>
-      </w:tr>
-      <w:tr>
-        <w:tc>
-          <w:tcPr>
-            <w:tcW w:w="1525" w:type="dxa"/>
-          </w:tcPr>
-          <w:p>
-            <w:r>
-              <w:t>TC-</w:t>
-            </w:r>
-            <w:r>
-              <w:t>50</w:t>
-            </w:r>
-          </w:p>
-        </w:tc>
-        <w:tc>
-          <w:tcPr>
-            <w:tcW w:w="1890" w:type="dxa"/>
-          </w:tcPr>
-          <w:p>
-            <w:r>
-              <w:t>May 9, 2023</w:t>
-            </w:r>
-            <w:r>
-              <w:br/>
-            </w:r>
-            <w:r>
-              <w:t>10</w:t>
-            </w:r>
-            <w:r>
-              <w:t>:</w:t>
-            </w:r>
-            <w:r>
-              <w:t>41</w:t>
-            </w:r>
-            <w:r>
-              <w:t>PM</w:t>
-            </w:r>
-          </w:p>
-        </w:tc>
-        <w:tc>
-          <w:tcPr>
-            <w:tcW w:w="5935" w:type="dxa"/>
-          </w:tcPr>
-          <w:p>
-            <w:pPr>
-              <w:rPr>
-                <w:b/>
-                <w:bCs/>
-                <w:color w:val="00B050"/>
-              </w:rPr>
-            </w:pPr>
-            <w:r>
-              <w:rPr>
-                <w:b/>
-                <w:bCs/>
-                <w:color w:val="00B050"/>
-              </w:rPr>
-              <w:t>Pass.</w:t>
-            </w:r>
-          </w:p>
-        </w:tc>
-      </w:tr>
-      <w:tr>
-        <w:tc>
-          <w:tcPr>
-            <w:tcW w:w="1525" w:type="dxa"/>
-          </w:tcPr>
-          <w:p>
-            <w:r>
-              <w:t>TC-</w:t>
-            </w:r>
-            <w:r>
-              <w:t>51</w:t>
-            </w:r>
-          </w:p>
-        </w:tc>
-        <w:tc>
-          <w:tcPr>
-            <w:tcW w:w="1890" w:type="dxa"/>
-          </w:tcPr>
-          <w:p>
-            <w:r>
-              <w:t>May 9, 2023</w:t>
-            </w:r>
-            <w:r>
-              <w:br/>
-            </w:r>
-            <w:r>
-              <w:t>10</w:t>
-            </w:r>
-            <w:r>
-              <w:t>:</w:t>
-            </w:r>
-            <w:r>
-              <w:t>45</w:t>
-            </w:r>
-            <w:r>
-              <w:t>PM</w:t>
-            </w:r>
-          </w:p>
-        </w:tc>
-        <w:tc>
-          <w:tcPr>
-            <w:tcW w:w="5935" w:type="dxa"/>
-          </w:tcPr>
-          <w:p>
-            <w:pPr>
-              <w:rPr>
-                <w:b/>
-                <w:bCs/>
-                <w:color w:val="00B050"/>
-              </w:rPr>
-            </w:pPr>
-            <w:r>
-              <w:rPr>
-                <w:b/>
-                <w:bCs/>
-                <w:color w:val="00B050"/>
-              </w:rPr>
-              <w:t>Pass.</w:t>
-            </w:r>
-          </w:p>
-        </w:tc>
-      </w:tr>
-      <w:tr>
-        <w:tc>
-          <w:tcPr>
-            <w:tcW w:w="1525" w:type="dxa"/>
-          </w:tcPr>
-          <w:p>
-            <w:r>
-              <w:t>TC-</w:t>
-            </w:r>
-            <w:r>
-              <w:t>52</w:t>
-            </w:r>
-          </w:p>
-        </w:tc>
-        <w:tc>
-          <w:tcPr>
-            <w:tcW w:w="1890" w:type="dxa"/>
-          </w:tcPr>
-          <w:p>
-            <w:r>
-              <w:t>May 9, 2023</w:t>
-            </w:r>
-            <w:r>
-              <w:br/>
-            </w:r>
-            <w:r>
-              <w:t>10</w:t>
-            </w:r>
-            <w:r>
-              <w:t>:</w:t>
-            </w:r>
-            <w:r>
-              <w:t>56</w:t>
-            </w:r>
-            <w:r>
-              <w:t>PM</w:t>
-            </w:r>
-          </w:p>
-        </w:tc>
-        <w:tc>
-          <w:tcPr>
-            <w:tcW w:w="5935" w:type="dxa"/>
-          </w:tcPr>
-          <w:p>
-            <w:pPr>
-              <w:rPr>
-                <w:b/>
-                <w:bCs/>
-                <w:color w:val="00B050"/>
-              </w:rPr>
-            </w:pPr>
-            <w:r>
-              <w:rPr>
-                <w:b/>
-                <w:bCs/>
-                <w:color w:val="00B050"/>
-              </w:rPr>
-              <w:t>Pass.</w:t>
-            </w:r>
-          </w:p>
-          <w:p>
-            <w:pPr>
-              <w:rPr>
-                <w:b/>
-                <w:bCs/>
-                <w:color w:val="00B050"/>
-              </w:rPr>
-            </w:pPr>
-          </w:p>
-        </w:tc>
-      </w:tr>
-      <w:tr>
-        <w:tc>
-          <w:tcPr>
-            <w:tcW w:w="1525" w:type="dxa"/>
-          </w:tcPr>
-          <w:p>
-            <w:r>
-              <w:t>TC-</w:t>
-            </w:r>
-            <w:r>
-              <w:t>53</w:t>
-            </w:r>
-          </w:p>
-        </w:tc>
-        <w:tc>
-          <w:tcPr>
-            <w:tcW w:w="1890" w:type="dxa"/>
-          </w:tcPr>
-          <w:p>
-            <w:r>
-              <w:t>May 9, 2023</w:t>
-            </w:r>
-            <w:r>
-              <w:br/>
-            </w:r>
-            <w:r>
-              <w:t>11</w:t>
-            </w:r>
-            <w:r>
-              <w:t>:</w:t>
-            </w:r>
-            <w:r>
-              <w:t>05</w:t>
-            </w:r>
-            <w:r>
-              <w:t>PM</w:t>
-            </w:r>
-          </w:p>
-        </w:tc>
-        <w:tc>
-          <w:tcPr>
-            <w:tcW w:w="5935" w:type="dxa"/>
-          </w:tcPr>
-          <w:p>
-            <w:pPr>
-              <w:rPr>
-                <w:b/>
-                <w:bCs/>
-                <w:color w:val="00B050"/>
-              </w:rPr>
-            </w:pPr>
-            <w:r>
-              <w:rPr>
-                <w:b/>
-                <w:bCs/>
-                <w:color w:val="00B050"/>
-              </w:rPr>
-              <w:t>Pass.</w:t>
-            </w:r>
-          </w:p>
-          <w:p>
-            <w:pPr>
-              <w:rPr>
-                <w:b/>
-                <w:bCs/>
-                <w:color w:val="00B050"/>
-              </w:rPr>
-            </w:pPr>
-          </w:p>
-        </w:tc>
-      </w:tr>
-      <w:tr>
-        <w:tc>
-          <w:tcPr>
-            <w:tcW w:w="1525" w:type="dxa"/>
-          </w:tcPr>
-          <w:p>
-            <w:r>
-              <w:t>TC-</w:t>
-            </w:r>
-            <w:r>
-              <w:t>54</w:t>
-            </w:r>
-          </w:p>
-        </w:tc>
-        <w:tc>
-          <w:tcPr>
-            <w:tcW w:w="1890" w:type="dxa"/>
-          </w:tcPr>
-          <w:p>
-            <w:r>
-              <w:t>Ma</w:t>
-            </w:r>
-            <w:r>
-              <w:t>y</w:t>
-            </w:r>
-            <w:r>
-              <w:t xml:space="preserve"> 9, 2023</w:t>
-            </w:r>
-            <w:r>
-              <w:br/>
-            </w:r>
-            <w:r>
-              <w:t>11</w:t>
-            </w:r>
-            <w:r>
-              <w:t>:</w:t>
-            </w:r>
-            <w:r>
-              <w:t>10</w:t>
-            </w:r>
-            <w:r>
-              <w:t>PM</w:t>
-            </w:r>
-          </w:p>
-        </w:tc>
-        <w:tc>
-          <w:tcPr>
-            <w:tcW w:w="5935" w:type="dxa"/>
-          </w:tcPr>
-          <w:p>
-            <w:pPr>
-              <w:rPr>
-                <w:b/>
-                <w:bCs/>
-                <w:color w:val="00B050"/>
-              </w:rPr>
-            </w:pPr>
-            <w:r>
-              <w:rPr>
-                <w:b/>
-                <w:bCs/>
-                <w:color w:val="00B050"/>
-              </w:rPr>
-              <w:t>Pass.</w:t>
-            </w:r>
-          </w:p>
-        </w:tc>
-      </w:tr>
-      <w:tr>
-        <w:tc>
-          <w:tcPr>
-            <w:tcW w:w="1525" w:type="dxa"/>
-          </w:tcPr>
-          <w:p>
-            <w:r>
-              <w:t>TC-</w:t>
-            </w:r>
-            <w:r>
-              <w:t>55</w:t>
-            </w:r>
-          </w:p>
-        </w:tc>
-        <w:tc>
-          <w:tcPr>
-            <w:tcW w:w="1890" w:type="dxa"/>
-          </w:tcPr>
-          <w:p>
-            <w:r>
-              <w:t>M</w:t>
-            </w:r>
-            <w:r>
-              <w:t>ay 9, 2023</w:t>
-            </w:r>
-            <w:r>
-              <w:t xml:space="preserve"> 11</w:t>
-            </w:r>
-            <w:r>
-              <w:t>:</w:t>
-            </w:r>
-            <w:r>
-              <w:t>12</w:t>
-            </w:r>
-            <w:r>
-              <w:t>PM</w:t>
-            </w:r>
-          </w:p>
-        </w:tc>
-        <w:tc>
-          <w:tcPr>
-            <w:tcW w:w="5935" w:type="dxa"/>
-          </w:tcPr>
-          <w:p>
-            <w:pPr>
-              <w:rPr>
-                <w:b/>
-                <w:bCs/>
-                <w:color w:val="00B050"/>
-              </w:rPr>
-            </w:pPr>
-            <w:r>
-              <w:rPr>
-                <w:b/>
-                <w:bCs/>
-                <w:color w:val="00B050"/>
-              </w:rPr>
-              <w:t>Pass.</w:t>
-            </w:r>
-          </w:p>
-        </w:tc>
-      </w:tr>
-      <w:tr>
-        <w:tc>
-          <w:tcPr>
-            <w:tcW w:w="1525" w:type="dxa"/>
-          </w:tcPr>
-          <w:p>
-            <w:r>
-              <w:lastRenderedPageBreak/>
-              <w:t>TC-</w:t>
-            </w:r>
-            <w:r>
-              <w:t>56</w:t>
-            </w:r>
-          </w:p>
-        </w:tc>
-        <w:tc>
-          <w:tcPr>
-            <w:tcW w:w="1890" w:type="dxa"/>
-          </w:tcPr>
-          <w:p>
-            <w:r>
-              <w:t>May 9, 2023</w:t>
-            </w:r>
-            <w:r>
-              <w:br/>
-            </w:r>
-            <w:r>
-              <w:t>11</w:t>
-            </w:r>
-            <w:r>
-              <w:t>:</w:t>
-            </w:r>
-            <w:r>
-              <w:t>14</w:t>
-            </w:r>
-            <w:r>
-              <w:t>PM</w:t>
-            </w:r>
-          </w:p>
-        </w:tc>
-        <w:tc>
-          <w:tcPr>
-            <w:tcW w:w="5935" w:type="dxa"/>
-          </w:tcPr>
-          <w:p>
-            <w:pPr>
-              <w:rPr>
-                <w:b/>
-                <w:bCs/>
-                <w:color w:val="00B050"/>
-              </w:rPr>
-            </w:pPr>
-            <w:r>
-              <w:rPr>
-                <w:b/>
-                <w:bCs/>
-                <w:color w:val="00B050"/>
-              </w:rPr>
-              <w:t>Pass.</w:t>
-            </w:r>
-          </w:p>
-          <w:p>
-            <w:pPr>
-              <w:rPr>
-                <w:b/>
-                <w:bCs/>
-                <w:color w:val="00B050"/>
-              </w:rPr>
-            </w:pPr>
-          </w:p>
-        </w:tc>
-      </w:tr>
-      <w:tr>
-        <w:tc>
-          <w:tcPr>
-            <w:tcW w:w="1525" w:type="dxa"/>
-          </w:tcPr>
-          <w:p>
-            <w:r>
-              <w:t>TC-</w:t>
-            </w:r>
-            <w:r>
-              <w:t>57</w:t>
-            </w:r>
-          </w:p>
-        </w:tc>
-        <w:tc>
-          <w:tcPr>
-            <w:tcW w:w="1890" w:type="dxa"/>
-          </w:tcPr>
-          <w:p>
-            <w:r>
-              <w:t>May 9, 2023</w:t>
-            </w:r>
-            <w:r>
-              <w:br/>
-            </w:r>
-            <w:r>
-              <w:t>11</w:t>
-            </w:r>
-            <w:r>
-              <w:t>:</w:t>
-            </w:r>
-            <w:r>
-              <w:t>15</w:t>
-            </w:r>
-            <w:r>
-              <w:t>PM</w:t>
-            </w:r>
-          </w:p>
-        </w:tc>
-        <w:tc>
-          <w:tcPr>
-            <w:tcW w:w="5935" w:type="dxa"/>
-          </w:tcPr>
-          <w:p>
-            <w:pPr>
-              <w:rPr>
-                <w:b/>
-                <w:bCs/>
-                <w:color w:val="00B050"/>
-              </w:rPr>
-            </w:pPr>
-            <w:r>
-              <w:rPr>
-                <w:b/>
-                <w:bCs/>
-                <w:color w:val="00B050"/>
-              </w:rPr>
-              <w:t>Pass.</w:t>
-            </w:r>
-          </w:p>
-          <w:p>
-            <w:pPr>
-              <w:rPr>
-                <w:b/>
-                <w:bCs/>
-                <w:color w:val="00B050"/>
-              </w:rPr>
-            </w:pPr>
-          </w:p>
-        </w:tc>
-      </w:tr>
-      <w:tr>
-        <w:tc>
-          <w:tcPr>
-            <w:tcW w:w="1525" w:type="dxa"/>
-          </w:tcPr>
-          <w:p>
-            <w:r>
-              <w:t>TC-</w:t>
-            </w:r>
-            <w:r>
-              <w:t>58</w:t>
-            </w:r>
-          </w:p>
-        </w:tc>
-        <w:tc>
-          <w:tcPr>
-            <w:tcW w:w="1890" w:type="dxa"/>
-          </w:tcPr>
-          <w:p>
-            <w:r>
-              <w:t>May 9, 2023</w:t>
-            </w:r>
-            <w:r>
-              <w:br/>
-            </w:r>
-            <w:r>
-              <w:t>11</w:t>
-            </w:r>
-            <w:r>
-              <w:t>:</w:t>
-            </w:r>
-            <w:r>
-              <w:t>16</w:t>
-            </w:r>
-            <w:r>
-              <w:t>PM</w:t>
-            </w:r>
-          </w:p>
-        </w:tc>
-        <w:tc>
-          <w:tcPr>
-            <w:tcW w:w="5935" w:type="dxa"/>
-          </w:tcPr>
-          <w:p>
-            <w:pPr>
-              <w:rPr>
-                <w:b/>
-                <w:bCs/>
-                <w:color w:val="00B050"/>
-              </w:rPr>
-            </w:pPr>
-            <w:r>
-              <w:rPr>
-                <w:b/>
-                <w:bCs/>
-                <w:color w:val="00B050"/>
-              </w:rPr>
-              <w:t>Pass.</w:t>
-            </w:r>
-          </w:p>
-        </w:tc>
-      </w:tr>
-      <w:tr>
-        <w:tc>
-          <w:tcPr>
-            <w:tcW w:w="1525" w:type="dxa"/>
-          </w:tcPr>
-          <w:p>
-            <w:r>
-              <w:t>TC-</w:t>
-            </w:r>
-            <w:r>
-              <w:t>59</w:t>
-            </w:r>
-          </w:p>
-        </w:tc>
-        <w:tc>
-          <w:tcPr>
-            <w:tcW w:w="1890" w:type="dxa"/>
-          </w:tcPr>
-          <w:p>
-            <w:r>
-              <w:t>May 9, 2023</w:t>
-            </w:r>
-            <w:r>
-              <w:br/>
-            </w:r>
-            <w:r>
-              <w:t>11</w:t>
-            </w:r>
-            <w:r>
-              <w:t>:</w:t>
-            </w:r>
-            <w:r>
-              <w:t>20</w:t>
-            </w:r>
-            <w:r>
-              <w:t>PM</w:t>
+              <w:t>11:20PM</w:t>
             </w:r>
           </w:p>
         </w:tc>

</xml_diff>